<commit_message>
added input on design document
</commit_message>
<xml_diff>
--- a/Documents/TeamE_RequirementsDocument.docx
+++ b/Documents/TeamE_RequirementsDocument.docx
@@ -46,15 +46,15 @@
       </w:pPr>
       <w:bookmarkStart w:id="1" w:name="bkMainUserName"/>
       <w:r>
-        <w:t xml:space="preserve">Dale </w:t>
+        <w:t xml:space="preserve">Dale Alleshouse, Joseph </w:t>
       </w:r>
       <w:proofErr w:type="spellStart"/>
       <w:r>
-        <w:t>Alleshouse</w:t>
+        <w:t>Borgert</w:t>
       </w:r>
       <w:proofErr w:type="spellEnd"/>
       <w:r>
-        <w:t xml:space="preserve">, Joseph Borgert, Ryan </w:t>
+        <w:t xml:space="preserve">, Ryan </w:t>
       </w:r>
       <w:proofErr w:type="spellStart"/>
       <w:r>
@@ -118,8 +118,8 @@
       <w:pPr>
         <w:pStyle w:val="APA"/>
         <w:sectPr>
-          <w:headerReference w:type="default" r:id="rId6"/>
-          <w:headerReference w:type="first" r:id="rId7"/>
+          <w:headerReference w:type="default" r:id="rId8"/>
+          <w:headerReference w:type="first" r:id="rId9"/>
           <w:pgSz w:w="12240" w:h="15840" w:code="1"/>
           <w:pgMar w:top="1440" w:right="1440" w:bottom="1440" w:left="1440" w:header="720" w:footer="720" w:gutter="0"/>
           <w:cols w:space="720"/>
@@ -155,10 +155,7 @@
         <w:pStyle w:val="APA"/>
       </w:pPr>
       <w:r>
-        <w:t>So far what we know is that the program must display a seating chart with a total of 90 seats in the auditorium. There will be ten rows with nine seats per row.</w:t>
-      </w:r>
-      <w:r>
-        <w:t xml:space="preserve"> The inputs for the program will vary based on each user and will include: first name, last name, billing address, payment method, and number of tickets required.</w:t>
+        <w:t>The program must be a Win32 console application written in C++. The purpose of the program is to track the sale of tickets for a movie theater that has 90 chairs. The seats are arranged with ten rows of nine seats.</w:t>
       </w:r>
     </w:p>
     <w:p>
@@ -182,7 +179,13 @@
       </w:r>
       <w:proofErr w:type="spellEnd"/>
       <w:r>
-        <w:t xml:space="preserve"> functions and will be the direct result of user input most of the time. Outputs for the program will include: number of seats available, the total number of tickets being sold, the total cost of the tickets, sale confirmation, and a visual display of the seats available. In addition, there will need to be output errors associated with a user not </w:t>
+        <w:t xml:space="preserve"> functions and will be the direct result of user input most of the time. Outputs for the program will include: number of seats available, the total number of tickets being sold, the total cost of the tickets, sale confirmation, and a visual display of the seats available.</w:t>
+      </w:r>
+      <w:r>
+        <w:t xml:space="preserve"> </w:t>
+      </w:r>
+      <w:r>
+        <w:t xml:space="preserve">In addition, there will need to be output errors associated with a user not </w:t>
       </w:r>
       <w:proofErr w:type="spellStart"/>
       <w:r>
@@ -210,7 +213,10 @@
         <w:ind w:firstLine="0"/>
       </w:pPr>
       <w:r>
-        <w:t>Char = first name and last name</w:t>
+        <w:t>string</w:t>
+      </w:r>
+      <w:r>
+        <w:t xml:space="preserve"> = first name and last name</w:t>
       </w:r>
     </w:p>
     <w:p>
@@ -220,7 +226,10 @@
       </w:pPr>
       <w:proofErr w:type="spellStart"/>
       <w:r>
-        <w:t>Int</w:t>
+        <w:t>i</w:t>
+      </w:r>
+      <w:r>
+        <w:t>nt</w:t>
       </w:r>
       <w:proofErr w:type="spellEnd"/>
       <w:r>
@@ -233,16 +242,1938 @@
         <w:ind w:firstLine="0"/>
       </w:pPr>
       <w:r>
-        <w:t>If these rules are not followed the compiler will return an error and ask the user to input an appropriate value.</w:t>
-      </w:r>
+        <w:t xml:space="preserve">If these rules are not followed the </w:t>
+      </w:r>
+      <w:r>
+        <w:t>program</w:t>
+      </w:r>
+      <w:r>
+        <w:t xml:space="preserve"> will return an error and ask the user to input an appropriate value.</w:t>
+      </w:r>
+    </w:p>
+    <w:p>
+      <w:pPr>
+        <w:pStyle w:val="APAHeader"/>
+      </w:pPr>
+      <w:r>
+        <w:t>User Commands</w:t>
+      </w:r>
+    </w:p>
+    <w:p>
+      <w:pPr>
+        <w:pStyle w:val="APA"/>
+      </w:pPr>
+      <w:r>
+        <w:t xml:space="preserve">The list outlines the </w:t>
+      </w:r>
+      <w:r>
+        <w:t>case-insensitive</w:t>
+      </w:r>
+      <w:r>
+        <w:t xml:space="preserve"> commands defined by the program and their output:</w:t>
+      </w:r>
+    </w:p>
+    <w:p>
+      <w:pPr>
+        <w:pStyle w:val="APA"/>
+        <w:numPr>
+          <w:ilvl w:val="0"/>
+          <w:numId w:val="1"/>
+        </w:numPr>
+      </w:pPr>
+      <w:r>
+        <w:t>total – displays the total number of tickets sold and the total amount of money collected.</w:t>
+      </w:r>
+    </w:p>
+    <w:p>
+      <w:pPr>
+        <w:pStyle w:val="APA"/>
+        <w:ind w:left="1440" w:firstLine="0"/>
+      </w:pPr>
+      <w:r>
+        <w:t>Total Tickets Sold: ##</w:t>
+      </w:r>
+    </w:p>
+    <w:p>
+      <w:pPr>
+        <w:pStyle w:val="APA"/>
+        <w:ind w:left="1440" w:firstLine="0"/>
+      </w:pPr>
+      <w:r>
+        <w:lastRenderedPageBreak/>
+        <w:t>Total Sales: $#</w:t>
+      </w:r>
+      <w:proofErr w:type="gramStart"/>
+      <w:r>
+        <w:t>#.#</w:t>
+      </w:r>
+      <w:proofErr w:type="gramEnd"/>
+      <w:r>
+        <w:t>#</w:t>
+      </w:r>
+    </w:p>
+    <w:p>
+      <w:pPr>
+        <w:pStyle w:val="APA"/>
+        <w:numPr>
+          <w:ilvl w:val="0"/>
+          <w:numId w:val="1"/>
+        </w:numPr>
+      </w:pPr>
+      <w:r>
+        <w:t>seats – displays the total number seats available</w:t>
+      </w:r>
+    </w:p>
+    <w:p>
+      <w:pPr>
+        <w:pStyle w:val="APA"/>
+        <w:ind w:left="1440" w:firstLine="0"/>
+      </w:pPr>
+      <w:r>
+        <w:t>Seats Available: ##</w:t>
+      </w:r>
+    </w:p>
+    <w:p>
+      <w:pPr>
+        <w:pStyle w:val="APA"/>
+        <w:numPr>
+          <w:ilvl w:val="0"/>
+          <w:numId w:val="1"/>
+        </w:numPr>
+      </w:pPr>
+      <w:proofErr w:type="spellStart"/>
+      <w:r>
+        <w:t>seatchart</w:t>
+      </w:r>
+      <w:proofErr w:type="spellEnd"/>
+      <w:r>
+        <w:t xml:space="preserve"> – </w:t>
+      </w:r>
+      <w:r>
+        <w:t>display</w:t>
+      </w:r>
+      <w:r>
+        <w:t>s</w:t>
+      </w:r>
+      <w:r>
+        <w:t xml:space="preserve"> </w:t>
+      </w:r>
+      <w:r>
+        <w:t xml:space="preserve">available </w:t>
+      </w:r>
+      <w:r>
+        <w:t xml:space="preserve">seats </w:t>
+      </w:r>
+      <w:r>
+        <w:t xml:space="preserve">in </w:t>
+      </w:r>
+      <w:r>
+        <w:t>a matrix with a “*” character representing an occupied seat and a “#” character representing an open seat.</w:t>
+      </w:r>
+    </w:p>
+    <w:tbl>
+      <w:tblPr>
+        <w:tblStyle w:val="TableGrid"/>
+        <w:tblW w:w="0" w:type="auto"/>
+        <w:tblInd w:w="1440" w:type="dxa"/>
+        <w:tblBorders>
+          <w:top w:val="none" w:sz="0" w:space="0" w:color="auto"/>
+          <w:left w:val="none" w:sz="0" w:space="0" w:color="auto"/>
+          <w:bottom w:val="none" w:sz="0" w:space="0" w:color="auto"/>
+          <w:right w:val="none" w:sz="0" w:space="0" w:color="auto"/>
+          <w:insideH w:val="none" w:sz="0" w:space="0" w:color="auto"/>
+          <w:insideV w:val="none" w:sz="0" w:space="0" w:color="auto"/>
+        </w:tblBorders>
+        <w:tblLook w:val="04A0" w:firstRow="1" w:lastRow="0" w:firstColumn="1" w:lastColumn="0" w:noHBand="0" w:noVBand="1"/>
+      </w:tblPr>
+      <w:tblGrid>
+        <w:gridCol w:w="828"/>
+        <w:gridCol w:w="788"/>
+        <w:gridCol w:w="788"/>
+        <w:gridCol w:w="788"/>
+        <w:gridCol w:w="788"/>
+        <w:gridCol w:w="788"/>
+        <w:gridCol w:w="788"/>
+        <w:gridCol w:w="788"/>
+        <w:gridCol w:w="788"/>
+        <w:gridCol w:w="788"/>
+      </w:tblGrid>
+      <w:tr>
+        <w:tc>
+          <w:tcPr>
+            <w:tcW w:w="828" w:type="dxa"/>
+          </w:tcPr>
+          <w:p>
+            <w:pPr>
+              <w:pStyle w:val="APA"/>
+              <w:spacing w:line="240" w:lineRule="auto"/>
+              <w:ind w:firstLine="0"/>
+            </w:pPr>
+          </w:p>
+        </w:tc>
+        <w:tc>
+          <w:tcPr>
+            <w:tcW w:w="788" w:type="dxa"/>
+          </w:tcPr>
+          <w:p>
+            <w:pPr>
+              <w:pStyle w:val="APA"/>
+              <w:spacing w:line="240" w:lineRule="auto"/>
+              <w:ind w:firstLine="0"/>
+              <w:jc w:val="center"/>
+            </w:pPr>
+            <w:r>
+              <w:t>1</w:t>
+            </w:r>
+          </w:p>
+        </w:tc>
+        <w:tc>
+          <w:tcPr>
+            <w:tcW w:w="788" w:type="dxa"/>
+          </w:tcPr>
+          <w:p>
+            <w:pPr>
+              <w:pStyle w:val="APA"/>
+              <w:spacing w:line="240" w:lineRule="auto"/>
+              <w:ind w:firstLine="0"/>
+              <w:jc w:val="center"/>
+            </w:pPr>
+            <w:r>
+              <w:t>2</w:t>
+            </w:r>
+          </w:p>
+        </w:tc>
+        <w:tc>
+          <w:tcPr>
+            <w:tcW w:w="788" w:type="dxa"/>
+          </w:tcPr>
+          <w:p>
+            <w:pPr>
+              <w:pStyle w:val="APA"/>
+              <w:spacing w:line="240" w:lineRule="auto"/>
+              <w:ind w:firstLine="0"/>
+              <w:jc w:val="center"/>
+            </w:pPr>
+            <w:r>
+              <w:t>3</w:t>
+            </w:r>
+          </w:p>
+        </w:tc>
+        <w:tc>
+          <w:tcPr>
+            <w:tcW w:w="788" w:type="dxa"/>
+          </w:tcPr>
+          <w:p>
+            <w:pPr>
+              <w:pStyle w:val="APA"/>
+              <w:spacing w:line="240" w:lineRule="auto"/>
+              <w:ind w:firstLine="0"/>
+              <w:jc w:val="center"/>
+            </w:pPr>
+            <w:r>
+              <w:t>4</w:t>
+            </w:r>
+          </w:p>
+        </w:tc>
+        <w:tc>
+          <w:tcPr>
+            <w:tcW w:w="788" w:type="dxa"/>
+          </w:tcPr>
+          <w:p>
+            <w:pPr>
+              <w:pStyle w:val="APA"/>
+              <w:spacing w:line="240" w:lineRule="auto"/>
+              <w:ind w:firstLine="0"/>
+              <w:jc w:val="center"/>
+            </w:pPr>
+            <w:r>
+              <w:t>5</w:t>
+            </w:r>
+          </w:p>
+        </w:tc>
+        <w:tc>
+          <w:tcPr>
+            <w:tcW w:w="788" w:type="dxa"/>
+          </w:tcPr>
+          <w:p>
+            <w:pPr>
+              <w:pStyle w:val="APA"/>
+              <w:spacing w:line="240" w:lineRule="auto"/>
+              <w:ind w:firstLine="0"/>
+              <w:jc w:val="center"/>
+            </w:pPr>
+            <w:r>
+              <w:t>6</w:t>
+            </w:r>
+          </w:p>
+        </w:tc>
+        <w:tc>
+          <w:tcPr>
+            <w:tcW w:w="788" w:type="dxa"/>
+          </w:tcPr>
+          <w:p>
+            <w:pPr>
+              <w:pStyle w:val="APA"/>
+              <w:spacing w:line="240" w:lineRule="auto"/>
+              <w:ind w:firstLine="0"/>
+              <w:jc w:val="center"/>
+            </w:pPr>
+            <w:r>
+              <w:t>7</w:t>
+            </w:r>
+          </w:p>
+        </w:tc>
+        <w:tc>
+          <w:tcPr>
+            <w:tcW w:w="788" w:type="dxa"/>
+          </w:tcPr>
+          <w:p>
+            <w:pPr>
+              <w:pStyle w:val="APA"/>
+              <w:spacing w:line="240" w:lineRule="auto"/>
+              <w:ind w:firstLine="0"/>
+              <w:jc w:val="center"/>
+            </w:pPr>
+            <w:r>
+              <w:t>8</w:t>
+            </w:r>
+          </w:p>
+        </w:tc>
+        <w:tc>
+          <w:tcPr>
+            <w:tcW w:w="788" w:type="dxa"/>
+          </w:tcPr>
+          <w:p>
+            <w:pPr>
+              <w:pStyle w:val="APA"/>
+              <w:spacing w:line="240" w:lineRule="auto"/>
+              <w:ind w:firstLine="0"/>
+              <w:jc w:val="center"/>
+            </w:pPr>
+            <w:r>
+              <w:t>9</w:t>
+            </w:r>
+          </w:p>
+        </w:tc>
+      </w:tr>
+      <w:tr>
+        <w:tc>
+          <w:tcPr>
+            <w:tcW w:w="828" w:type="dxa"/>
+          </w:tcPr>
+          <w:p>
+            <w:pPr>
+              <w:pStyle w:val="APA"/>
+              <w:spacing w:line="240" w:lineRule="auto"/>
+              <w:ind w:firstLine="0"/>
+            </w:pPr>
+            <w:r>
+              <w:t>R 1</w:t>
+            </w:r>
+          </w:p>
+        </w:tc>
+        <w:tc>
+          <w:tcPr>
+            <w:tcW w:w="788" w:type="dxa"/>
+          </w:tcPr>
+          <w:p>
+            <w:pPr>
+              <w:pStyle w:val="APA"/>
+              <w:spacing w:line="240" w:lineRule="auto"/>
+              <w:ind w:firstLine="0"/>
+              <w:jc w:val="center"/>
+            </w:pPr>
+            <w:r>
+              <w:t>*</w:t>
+            </w:r>
+          </w:p>
+        </w:tc>
+        <w:tc>
+          <w:tcPr>
+            <w:tcW w:w="788" w:type="dxa"/>
+          </w:tcPr>
+          <w:p>
+            <w:pPr>
+              <w:pStyle w:val="APA"/>
+              <w:spacing w:line="240" w:lineRule="auto"/>
+              <w:ind w:firstLine="0"/>
+              <w:jc w:val="center"/>
+            </w:pPr>
+            <w:r>
+              <w:t>*</w:t>
+            </w:r>
+          </w:p>
+        </w:tc>
+        <w:tc>
+          <w:tcPr>
+            <w:tcW w:w="788" w:type="dxa"/>
+          </w:tcPr>
+          <w:p>
+            <w:pPr>
+              <w:pStyle w:val="APA"/>
+              <w:spacing w:line="240" w:lineRule="auto"/>
+              <w:ind w:firstLine="0"/>
+              <w:jc w:val="center"/>
+            </w:pPr>
+            <w:r>
+              <w:t>#</w:t>
+            </w:r>
+          </w:p>
+        </w:tc>
+        <w:tc>
+          <w:tcPr>
+            <w:tcW w:w="788" w:type="dxa"/>
+          </w:tcPr>
+          <w:p>
+            <w:pPr>
+              <w:pStyle w:val="APA"/>
+              <w:spacing w:line="240" w:lineRule="auto"/>
+              <w:ind w:firstLine="0"/>
+              <w:jc w:val="center"/>
+            </w:pPr>
+            <w:r>
+              <w:t>#</w:t>
+            </w:r>
+          </w:p>
+        </w:tc>
+        <w:tc>
+          <w:tcPr>
+            <w:tcW w:w="788" w:type="dxa"/>
+          </w:tcPr>
+          <w:p>
+            <w:pPr>
+              <w:pStyle w:val="APA"/>
+              <w:spacing w:line="240" w:lineRule="auto"/>
+              <w:ind w:firstLine="0"/>
+              <w:jc w:val="center"/>
+            </w:pPr>
+            <w:r>
+              <w:t>#</w:t>
+            </w:r>
+          </w:p>
+        </w:tc>
+        <w:tc>
+          <w:tcPr>
+            <w:tcW w:w="788" w:type="dxa"/>
+          </w:tcPr>
+          <w:p>
+            <w:pPr>
+              <w:pStyle w:val="APA"/>
+              <w:spacing w:line="240" w:lineRule="auto"/>
+              <w:ind w:firstLine="0"/>
+              <w:jc w:val="center"/>
+            </w:pPr>
+            <w:r>
+              <w:t>*</w:t>
+            </w:r>
+          </w:p>
+        </w:tc>
+        <w:tc>
+          <w:tcPr>
+            <w:tcW w:w="788" w:type="dxa"/>
+          </w:tcPr>
+          <w:p>
+            <w:pPr>
+              <w:pStyle w:val="APA"/>
+              <w:spacing w:line="240" w:lineRule="auto"/>
+              <w:ind w:firstLine="0"/>
+              <w:jc w:val="center"/>
+            </w:pPr>
+            <w:r>
+              <w:t>*</w:t>
+            </w:r>
+          </w:p>
+        </w:tc>
+        <w:tc>
+          <w:tcPr>
+            <w:tcW w:w="788" w:type="dxa"/>
+          </w:tcPr>
+          <w:p>
+            <w:pPr>
+              <w:pStyle w:val="APA"/>
+              <w:spacing w:line="240" w:lineRule="auto"/>
+              <w:ind w:firstLine="0"/>
+              <w:jc w:val="center"/>
+            </w:pPr>
+            <w:r>
+              <w:t>#</w:t>
+            </w:r>
+          </w:p>
+        </w:tc>
+        <w:tc>
+          <w:tcPr>
+            <w:tcW w:w="788" w:type="dxa"/>
+          </w:tcPr>
+          <w:p>
+            <w:pPr>
+              <w:pStyle w:val="APA"/>
+              <w:spacing w:line="240" w:lineRule="auto"/>
+              <w:ind w:firstLine="0"/>
+              <w:jc w:val="center"/>
+            </w:pPr>
+            <w:r>
+              <w:t>#</w:t>
+            </w:r>
+          </w:p>
+        </w:tc>
+      </w:tr>
+      <w:tr>
+        <w:tc>
+          <w:tcPr>
+            <w:tcW w:w="828" w:type="dxa"/>
+          </w:tcPr>
+          <w:p>
+            <w:pPr>
+              <w:pStyle w:val="APA"/>
+              <w:spacing w:line="240" w:lineRule="auto"/>
+              <w:ind w:firstLine="0"/>
+            </w:pPr>
+            <w:r>
+              <w:t>R 2</w:t>
+            </w:r>
+          </w:p>
+        </w:tc>
+        <w:tc>
+          <w:tcPr>
+            <w:tcW w:w="788" w:type="dxa"/>
+          </w:tcPr>
+          <w:p>
+            <w:pPr>
+              <w:pStyle w:val="APA"/>
+              <w:spacing w:line="240" w:lineRule="auto"/>
+              <w:ind w:firstLine="0"/>
+              <w:jc w:val="center"/>
+            </w:pPr>
+            <w:r>
+              <w:t>*</w:t>
+            </w:r>
+          </w:p>
+        </w:tc>
+        <w:tc>
+          <w:tcPr>
+            <w:tcW w:w="788" w:type="dxa"/>
+          </w:tcPr>
+          <w:p>
+            <w:pPr>
+              <w:pStyle w:val="APA"/>
+              <w:spacing w:line="240" w:lineRule="auto"/>
+              <w:ind w:firstLine="0"/>
+              <w:jc w:val="center"/>
+            </w:pPr>
+            <w:r>
+              <w:t>*</w:t>
+            </w:r>
+          </w:p>
+        </w:tc>
+        <w:tc>
+          <w:tcPr>
+            <w:tcW w:w="788" w:type="dxa"/>
+          </w:tcPr>
+          <w:p>
+            <w:pPr>
+              <w:pStyle w:val="APA"/>
+              <w:spacing w:line="240" w:lineRule="auto"/>
+              <w:ind w:firstLine="0"/>
+              <w:jc w:val="center"/>
+            </w:pPr>
+            <w:r>
+              <w:t>#</w:t>
+            </w:r>
+          </w:p>
+        </w:tc>
+        <w:tc>
+          <w:tcPr>
+            <w:tcW w:w="788" w:type="dxa"/>
+          </w:tcPr>
+          <w:p>
+            <w:pPr>
+              <w:pStyle w:val="APA"/>
+              <w:spacing w:line="240" w:lineRule="auto"/>
+              <w:ind w:firstLine="0"/>
+              <w:jc w:val="center"/>
+            </w:pPr>
+            <w:r>
+              <w:t>#</w:t>
+            </w:r>
+          </w:p>
+        </w:tc>
+        <w:tc>
+          <w:tcPr>
+            <w:tcW w:w="788" w:type="dxa"/>
+          </w:tcPr>
+          <w:p>
+            <w:pPr>
+              <w:pStyle w:val="APA"/>
+              <w:spacing w:line="240" w:lineRule="auto"/>
+              <w:ind w:firstLine="0"/>
+              <w:jc w:val="center"/>
+            </w:pPr>
+            <w:r>
+              <w:t>#</w:t>
+            </w:r>
+          </w:p>
+        </w:tc>
+        <w:tc>
+          <w:tcPr>
+            <w:tcW w:w="788" w:type="dxa"/>
+          </w:tcPr>
+          <w:p>
+            <w:pPr>
+              <w:pStyle w:val="APA"/>
+              <w:spacing w:line="240" w:lineRule="auto"/>
+              <w:ind w:firstLine="0"/>
+              <w:jc w:val="center"/>
+            </w:pPr>
+            <w:r>
+              <w:t>*</w:t>
+            </w:r>
+          </w:p>
+        </w:tc>
+        <w:tc>
+          <w:tcPr>
+            <w:tcW w:w="788" w:type="dxa"/>
+          </w:tcPr>
+          <w:p>
+            <w:pPr>
+              <w:pStyle w:val="APA"/>
+              <w:spacing w:line="240" w:lineRule="auto"/>
+              <w:ind w:firstLine="0"/>
+              <w:jc w:val="center"/>
+            </w:pPr>
+            <w:r>
+              <w:t>*</w:t>
+            </w:r>
+          </w:p>
+        </w:tc>
+        <w:tc>
+          <w:tcPr>
+            <w:tcW w:w="788" w:type="dxa"/>
+          </w:tcPr>
+          <w:p>
+            <w:pPr>
+              <w:pStyle w:val="APA"/>
+              <w:spacing w:line="240" w:lineRule="auto"/>
+              <w:ind w:firstLine="0"/>
+              <w:jc w:val="center"/>
+            </w:pPr>
+            <w:r>
+              <w:t>#</w:t>
+            </w:r>
+          </w:p>
+        </w:tc>
+        <w:tc>
+          <w:tcPr>
+            <w:tcW w:w="788" w:type="dxa"/>
+          </w:tcPr>
+          <w:p>
+            <w:pPr>
+              <w:pStyle w:val="APA"/>
+              <w:spacing w:line="240" w:lineRule="auto"/>
+              <w:ind w:firstLine="0"/>
+              <w:jc w:val="center"/>
+            </w:pPr>
+            <w:r>
+              <w:t>#</w:t>
+            </w:r>
+          </w:p>
+        </w:tc>
+      </w:tr>
+      <w:tr>
+        <w:tc>
+          <w:tcPr>
+            <w:tcW w:w="828" w:type="dxa"/>
+          </w:tcPr>
+          <w:p>
+            <w:pPr>
+              <w:pStyle w:val="APA"/>
+              <w:spacing w:line="240" w:lineRule="auto"/>
+              <w:ind w:firstLine="0"/>
+            </w:pPr>
+            <w:r>
+              <w:t>R 3</w:t>
+            </w:r>
+          </w:p>
+        </w:tc>
+        <w:tc>
+          <w:tcPr>
+            <w:tcW w:w="788" w:type="dxa"/>
+          </w:tcPr>
+          <w:p>
+            <w:pPr>
+              <w:pStyle w:val="APA"/>
+              <w:spacing w:line="240" w:lineRule="auto"/>
+              <w:ind w:firstLine="0"/>
+              <w:jc w:val="center"/>
+            </w:pPr>
+            <w:r>
+              <w:t>*</w:t>
+            </w:r>
+          </w:p>
+        </w:tc>
+        <w:tc>
+          <w:tcPr>
+            <w:tcW w:w="788" w:type="dxa"/>
+          </w:tcPr>
+          <w:p>
+            <w:pPr>
+              <w:pStyle w:val="APA"/>
+              <w:spacing w:line="240" w:lineRule="auto"/>
+              <w:ind w:firstLine="0"/>
+              <w:jc w:val="center"/>
+            </w:pPr>
+            <w:r>
+              <w:t>*</w:t>
+            </w:r>
+          </w:p>
+        </w:tc>
+        <w:tc>
+          <w:tcPr>
+            <w:tcW w:w="788" w:type="dxa"/>
+          </w:tcPr>
+          <w:p>
+            <w:pPr>
+              <w:pStyle w:val="APA"/>
+              <w:spacing w:line="240" w:lineRule="auto"/>
+              <w:ind w:firstLine="0"/>
+              <w:jc w:val="center"/>
+            </w:pPr>
+            <w:r>
+              <w:t>#</w:t>
+            </w:r>
+          </w:p>
+        </w:tc>
+        <w:tc>
+          <w:tcPr>
+            <w:tcW w:w="788" w:type="dxa"/>
+          </w:tcPr>
+          <w:p>
+            <w:pPr>
+              <w:pStyle w:val="APA"/>
+              <w:spacing w:line="240" w:lineRule="auto"/>
+              <w:ind w:firstLine="0"/>
+              <w:jc w:val="center"/>
+            </w:pPr>
+            <w:r>
+              <w:t>#</w:t>
+            </w:r>
+          </w:p>
+        </w:tc>
+        <w:tc>
+          <w:tcPr>
+            <w:tcW w:w="788" w:type="dxa"/>
+          </w:tcPr>
+          <w:p>
+            <w:pPr>
+              <w:pStyle w:val="APA"/>
+              <w:spacing w:line="240" w:lineRule="auto"/>
+              <w:ind w:firstLine="0"/>
+              <w:jc w:val="center"/>
+            </w:pPr>
+            <w:r>
+              <w:t>#</w:t>
+            </w:r>
+          </w:p>
+        </w:tc>
+        <w:tc>
+          <w:tcPr>
+            <w:tcW w:w="788" w:type="dxa"/>
+          </w:tcPr>
+          <w:p>
+            <w:pPr>
+              <w:pStyle w:val="APA"/>
+              <w:spacing w:line="240" w:lineRule="auto"/>
+              <w:ind w:firstLine="0"/>
+              <w:jc w:val="center"/>
+            </w:pPr>
+            <w:r>
+              <w:t>*</w:t>
+            </w:r>
+          </w:p>
+        </w:tc>
+        <w:tc>
+          <w:tcPr>
+            <w:tcW w:w="788" w:type="dxa"/>
+          </w:tcPr>
+          <w:p>
+            <w:pPr>
+              <w:pStyle w:val="APA"/>
+              <w:spacing w:line="240" w:lineRule="auto"/>
+              <w:ind w:firstLine="0"/>
+              <w:jc w:val="center"/>
+            </w:pPr>
+            <w:r>
+              <w:t>*</w:t>
+            </w:r>
+          </w:p>
+        </w:tc>
+        <w:tc>
+          <w:tcPr>
+            <w:tcW w:w="788" w:type="dxa"/>
+          </w:tcPr>
+          <w:p>
+            <w:pPr>
+              <w:pStyle w:val="APA"/>
+              <w:spacing w:line="240" w:lineRule="auto"/>
+              <w:ind w:firstLine="0"/>
+              <w:jc w:val="center"/>
+            </w:pPr>
+            <w:r>
+              <w:t>#</w:t>
+            </w:r>
+          </w:p>
+        </w:tc>
+        <w:tc>
+          <w:tcPr>
+            <w:tcW w:w="788" w:type="dxa"/>
+          </w:tcPr>
+          <w:p>
+            <w:pPr>
+              <w:pStyle w:val="APA"/>
+              <w:spacing w:line="240" w:lineRule="auto"/>
+              <w:ind w:firstLine="0"/>
+              <w:jc w:val="center"/>
+            </w:pPr>
+            <w:r>
+              <w:t>#</w:t>
+            </w:r>
+          </w:p>
+        </w:tc>
+      </w:tr>
+      <w:tr>
+        <w:tc>
+          <w:tcPr>
+            <w:tcW w:w="828" w:type="dxa"/>
+          </w:tcPr>
+          <w:p>
+            <w:pPr>
+              <w:pStyle w:val="APA"/>
+              <w:spacing w:line="240" w:lineRule="auto"/>
+              <w:ind w:firstLine="0"/>
+            </w:pPr>
+            <w:r>
+              <w:t>R4</w:t>
+            </w:r>
+          </w:p>
+        </w:tc>
+        <w:tc>
+          <w:tcPr>
+            <w:tcW w:w="788" w:type="dxa"/>
+          </w:tcPr>
+          <w:p>
+            <w:pPr>
+              <w:pStyle w:val="APA"/>
+              <w:spacing w:line="240" w:lineRule="auto"/>
+              <w:ind w:firstLine="0"/>
+              <w:jc w:val="center"/>
+            </w:pPr>
+            <w:r>
+              <w:t>*</w:t>
+            </w:r>
+          </w:p>
+        </w:tc>
+        <w:tc>
+          <w:tcPr>
+            <w:tcW w:w="788" w:type="dxa"/>
+          </w:tcPr>
+          <w:p>
+            <w:pPr>
+              <w:pStyle w:val="APA"/>
+              <w:spacing w:line="240" w:lineRule="auto"/>
+              <w:ind w:firstLine="0"/>
+              <w:jc w:val="center"/>
+            </w:pPr>
+            <w:r>
+              <w:t>*</w:t>
+            </w:r>
+          </w:p>
+        </w:tc>
+        <w:tc>
+          <w:tcPr>
+            <w:tcW w:w="788" w:type="dxa"/>
+          </w:tcPr>
+          <w:p>
+            <w:pPr>
+              <w:pStyle w:val="APA"/>
+              <w:spacing w:line="240" w:lineRule="auto"/>
+              <w:ind w:firstLine="0"/>
+              <w:jc w:val="center"/>
+            </w:pPr>
+            <w:r>
+              <w:t>#</w:t>
+            </w:r>
+          </w:p>
+        </w:tc>
+        <w:tc>
+          <w:tcPr>
+            <w:tcW w:w="788" w:type="dxa"/>
+          </w:tcPr>
+          <w:p>
+            <w:pPr>
+              <w:pStyle w:val="APA"/>
+              <w:spacing w:line="240" w:lineRule="auto"/>
+              <w:ind w:firstLine="0"/>
+              <w:jc w:val="center"/>
+            </w:pPr>
+            <w:r>
+              <w:t>#</w:t>
+            </w:r>
+          </w:p>
+        </w:tc>
+        <w:tc>
+          <w:tcPr>
+            <w:tcW w:w="788" w:type="dxa"/>
+          </w:tcPr>
+          <w:p>
+            <w:pPr>
+              <w:pStyle w:val="APA"/>
+              <w:spacing w:line="240" w:lineRule="auto"/>
+              <w:ind w:firstLine="0"/>
+              <w:jc w:val="center"/>
+            </w:pPr>
+            <w:r>
+              <w:t>#</w:t>
+            </w:r>
+          </w:p>
+        </w:tc>
+        <w:tc>
+          <w:tcPr>
+            <w:tcW w:w="788" w:type="dxa"/>
+          </w:tcPr>
+          <w:p>
+            <w:pPr>
+              <w:pStyle w:val="APA"/>
+              <w:spacing w:line="240" w:lineRule="auto"/>
+              <w:ind w:firstLine="0"/>
+              <w:jc w:val="center"/>
+            </w:pPr>
+            <w:r>
+              <w:t>*</w:t>
+            </w:r>
+          </w:p>
+        </w:tc>
+        <w:tc>
+          <w:tcPr>
+            <w:tcW w:w="788" w:type="dxa"/>
+          </w:tcPr>
+          <w:p>
+            <w:pPr>
+              <w:pStyle w:val="APA"/>
+              <w:spacing w:line="240" w:lineRule="auto"/>
+              <w:ind w:firstLine="0"/>
+              <w:jc w:val="center"/>
+            </w:pPr>
+            <w:r>
+              <w:t>*</w:t>
+            </w:r>
+          </w:p>
+        </w:tc>
+        <w:tc>
+          <w:tcPr>
+            <w:tcW w:w="788" w:type="dxa"/>
+          </w:tcPr>
+          <w:p>
+            <w:pPr>
+              <w:pStyle w:val="APA"/>
+              <w:spacing w:line="240" w:lineRule="auto"/>
+              <w:ind w:firstLine="0"/>
+              <w:jc w:val="center"/>
+            </w:pPr>
+            <w:r>
+              <w:t>#</w:t>
+            </w:r>
+          </w:p>
+        </w:tc>
+        <w:tc>
+          <w:tcPr>
+            <w:tcW w:w="788" w:type="dxa"/>
+          </w:tcPr>
+          <w:p>
+            <w:pPr>
+              <w:pStyle w:val="APA"/>
+              <w:spacing w:line="240" w:lineRule="auto"/>
+              <w:ind w:firstLine="0"/>
+              <w:jc w:val="center"/>
+            </w:pPr>
+            <w:r>
+              <w:t>#</w:t>
+            </w:r>
+          </w:p>
+        </w:tc>
+      </w:tr>
+      <w:tr>
+        <w:tc>
+          <w:tcPr>
+            <w:tcW w:w="828" w:type="dxa"/>
+          </w:tcPr>
+          <w:p>
+            <w:pPr>
+              <w:pStyle w:val="APA"/>
+              <w:spacing w:line="240" w:lineRule="auto"/>
+              <w:ind w:firstLine="0"/>
+            </w:pPr>
+            <w:r>
+              <w:t>R5</w:t>
+            </w:r>
+          </w:p>
+        </w:tc>
+        <w:tc>
+          <w:tcPr>
+            <w:tcW w:w="788" w:type="dxa"/>
+          </w:tcPr>
+          <w:p>
+            <w:pPr>
+              <w:pStyle w:val="APA"/>
+              <w:spacing w:line="240" w:lineRule="auto"/>
+              <w:ind w:firstLine="0"/>
+              <w:jc w:val="center"/>
+            </w:pPr>
+            <w:r>
+              <w:t>*</w:t>
+            </w:r>
+          </w:p>
+        </w:tc>
+        <w:tc>
+          <w:tcPr>
+            <w:tcW w:w="788" w:type="dxa"/>
+          </w:tcPr>
+          <w:p>
+            <w:pPr>
+              <w:pStyle w:val="APA"/>
+              <w:spacing w:line="240" w:lineRule="auto"/>
+              <w:ind w:firstLine="0"/>
+              <w:jc w:val="center"/>
+            </w:pPr>
+            <w:r>
+              <w:t>*</w:t>
+            </w:r>
+          </w:p>
+        </w:tc>
+        <w:tc>
+          <w:tcPr>
+            <w:tcW w:w="788" w:type="dxa"/>
+          </w:tcPr>
+          <w:p>
+            <w:pPr>
+              <w:pStyle w:val="APA"/>
+              <w:spacing w:line="240" w:lineRule="auto"/>
+              <w:ind w:firstLine="0"/>
+              <w:jc w:val="center"/>
+            </w:pPr>
+            <w:r>
+              <w:t>#</w:t>
+            </w:r>
+          </w:p>
+        </w:tc>
+        <w:tc>
+          <w:tcPr>
+            <w:tcW w:w="788" w:type="dxa"/>
+          </w:tcPr>
+          <w:p>
+            <w:pPr>
+              <w:pStyle w:val="APA"/>
+              <w:spacing w:line="240" w:lineRule="auto"/>
+              <w:ind w:firstLine="0"/>
+              <w:jc w:val="center"/>
+            </w:pPr>
+            <w:r>
+              <w:t>#</w:t>
+            </w:r>
+          </w:p>
+        </w:tc>
+        <w:tc>
+          <w:tcPr>
+            <w:tcW w:w="788" w:type="dxa"/>
+          </w:tcPr>
+          <w:p>
+            <w:pPr>
+              <w:pStyle w:val="APA"/>
+              <w:spacing w:line="240" w:lineRule="auto"/>
+              <w:ind w:firstLine="0"/>
+              <w:jc w:val="center"/>
+            </w:pPr>
+            <w:r>
+              <w:t>#</w:t>
+            </w:r>
+          </w:p>
+        </w:tc>
+        <w:tc>
+          <w:tcPr>
+            <w:tcW w:w="788" w:type="dxa"/>
+          </w:tcPr>
+          <w:p>
+            <w:pPr>
+              <w:pStyle w:val="APA"/>
+              <w:spacing w:line="240" w:lineRule="auto"/>
+              <w:ind w:firstLine="0"/>
+              <w:jc w:val="center"/>
+            </w:pPr>
+            <w:r>
+              <w:t>*</w:t>
+            </w:r>
+          </w:p>
+        </w:tc>
+        <w:tc>
+          <w:tcPr>
+            <w:tcW w:w="788" w:type="dxa"/>
+          </w:tcPr>
+          <w:p>
+            <w:pPr>
+              <w:pStyle w:val="APA"/>
+              <w:spacing w:line="240" w:lineRule="auto"/>
+              <w:ind w:firstLine="0"/>
+              <w:jc w:val="center"/>
+            </w:pPr>
+            <w:r>
+              <w:t>*</w:t>
+            </w:r>
+          </w:p>
+        </w:tc>
+        <w:tc>
+          <w:tcPr>
+            <w:tcW w:w="788" w:type="dxa"/>
+          </w:tcPr>
+          <w:p>
+            <w:pPr>
+              <w:pStyle w:val="APA"/>
+              <w:spacing w:line="240" w:lineRule="auto"/>
+              <w:ind w:firstLine="0"/>
+              <w:jc w:val="center"/>
+            </w:pPr>
+            <w:r>
+              <w:t>#</w:t>
+            </w:r>
+          </w:p>
+        </w:tc>
+        <w:tc>
+          <w:tcPr>
+            <w:tcW w:w="788" w:type="dxa"/>
+          </w:tcPr>
+          <w:p>
+            <w:pPr>
+              <w:pStyle w:val="APA"/>
+              <w:spacing w:line="240" w:lineRule="auto"/>
+              <w:ind w:firstLine="0"/>
+              <w:jc w:val="center"/>
+            </w:pPr>
+            <w:r>
+              <w:t>#</w:t>
+            </w:r>
+          </w:p>
+        </w:tc>
+      </w:tr>
+      <w:tr>
+        <w:tc>
+          <w:tcPr>
+            <w:tcW w:w="828" w:type="dxa"/>
+          </w:tcPr>
+          <w:p>
+            <w:pPr>
+              <w:pStyle w:val="APA"/>
+              <w:spacing w:line="240" w:lineRule="auto"/>
+              <w:ind w:firstLine="0"/>
+            </w:pPr>
+            <w:r>
+              <w:t>R 6</w:t>
+            </w:r>
+          </w:p>
+        </w:tc>
+        <w:tc>
+          <w:tcPr>
+            <w:tcW w:w="788" w:type="dxa"/>
+          </w:tcPr>
+          <w:p>
+            <w:pPr>
+              <w:pStyle w:val="APA"/>
+              <w:spacing w:line="240" w:lineRule="auto"/>
+              <w:ind w:firstLine="0"/>
+              <w:jc w:val="center"/>
+            </w:pPr>
+            <w:r>
+              <w:t>*</w:t>
+            </w:r>
+          </w:p>
+        </w:tc>
+        <w:tc>
+          <w:tcPr>
+            <w:tcW w:w="788" w:type="dxa"/>
+          </w:tcPr>
+          <w:p>
+            <w:pPr>
+              <w:pStyle w:val="APA"/>
+              <w:spacing w:line="240" w:lineRule="auto"/>
+              <w:ind w:firstLine="0"/>
+              <w:jc w:val="center"/>
+            </w:pPr>
+            <w:r>
+              <w:t>*</w:t>
+            </w:r>
+          </w:p>
+        </w:tc>
+        <w:tc>
+          <w:tcPr>
+            <w:tcW w:w="788" w:type="dxa"/>
+          </w:tcPr>
+          <w:p>
+            <w:pPr>
+              <w:pStyle w:val="APA"/>
+              <w:spacing w:line="240" w:lineRule="auto"/>
+              <w:ind w:firstLine="0"/>
+              <w:jc w:val="center"/>
+            </w:pPr>
+            <w:r>
+              <w:t>#</w:t>
+            </w:r>
+          </w:p>
+        </w:tc>
+        <w:tc>
+          <w:tcPr>
+            <w:tcW w:w="788" w:type="dxa"/>
+          </w:tcPr>
+          <w:p>
+            <w:pPr>
+              <w:pStyle w:val="APA"/>
+              <w:spacing w:line="240" w:lineRule="auto"/>
+              <w:ind w:firstLine="0"/>
+              <w:jc w:val="center"/>
+            </w:pPr>
+            <w:r>
+              <w:t>#</w:t>
+            </w:r>
+          </w:p>
+        </w:tc>
+        <w:tc>
+          <w:tcPr>
+            <w:tcW w:w="788" w:type="dxa"/>
+          </w:tcPr>
+          <w:p>
+            <w:pPr>
+              <w:pStyle w:val="APA"/>
+              <w:spacing w:line="240" w:lineRule="auto"/>
+              <w:ind w:firstLine="0"/>
+              <w:jc w:val="center"/>
+            </w:pPr>
+            <w:r>
+              <w:t>#</w:t>
+            </w:r>
+          </w:p>
+        </w:tc>
+        <w:tc>
+          <w:tcPr>
+            <w:tcW w:w="788" w:type="dxa"/>
+          </w:tcPr>
+          <w:p>
+            <w:pPr>
+              <w:pStyle w:val="APA"/>
+              <w:spacing w:line="240" w:lineRule="auto"/>
+              <w:ind w:firstLine="0"/>
+              <w:jc w:val="center"/>
+            </w:pPr>
+            <w:r>
+              <w:t>*</w:t>
+            </w:r>
+          </w:p>
+        </w:tc>
+        <w:tc>
+          <w:tcPr>
+            <w:tcW w:w="788" w:type="dxa"/>
+          </w:tcPr>
+          <w:p>
+            <w:pPr>
+              <w:pStyle w:val="APA"/>
+              <w:spacing w:line="240" w:lineRule="auto"/>
+              <w:ind w:firstLine="0"/>
+              <w:jc w:val="center"/>
+            </w:pPr>
+            <w:r>
+              <w:t>*</w:t>
+            </w:r>
+          </w:p>
+        </w:tc>
+        <w:tc>
+          <w:tcPr>
+            <w:tcW w:w="788" w:type="dxa"/>
+          </w:tcPr>
+          <w:p>
+            <w:pPr>
+              <w:pStyle w:val="APA"/>
+              <w:spacing w:line="240" w:lineRule="auto"/>
+              <w:ind w:firstLine="0"/>
+              <w:jc w:val="center"/>
+            </w:pPr>
+            <w:r>
+              <w:t>#</w:t>
+            </w:r>
+          </w:p>
+        </w:tc>
+        <w:tc>
+          <w:tcPr>
+            <w:tcW w:w="788" w:type="dxa"/>
+          </w:tcPr>
+          <w:p>
+            <w:pPr>
+              <w:pStyle w:val="APA"/>
+              <w:spacing w:line="240" w:lineRule="auto"/>
+              <w:ind w:firstLine="0"/>
+              <w:jc w:val="center"/>
+            </w:pPr>
+            <w:r>
+              <w:t>#</w:t>
+            </w:r>
+          </w:p>
+        </w:tc>
+      </w:tr>
+      <w:tr>
+        <w:tc>
+          <w:tcPr>
+            <w:tcW w:w="828" w:type="dxa"/>
+          </w:tcPr>
+          <w:p>
+            <w:pPr>
+              <w:pStyle w:val="APA"/>
+              <w:spacing w:line="240" w:lineRule="auto"/>
+              <w:ind w:firstLine="0"/>
+            </w:pPr>
+            <w:r>
+              <w:t>R 7</w:t>
+            </w:r>
+          </w:p>
+        </w:tc>
+        <w:tc>
+          <w:tcPr>
+            <w:tcW w:w="788" w:type="dxa"/>
+          </w:tcPr>
+          <w:p>
+            <w:pPr>
+              <w:pStyle w:val="APA"/>
+              <w:spacing w:line="240" w:lineRule="auto"/>
+              <w:ind w:firstLine="0"/>
+              <w:jc w:val="center"/>
+            </w:pPr>
+            <w:r>
+              <w:t>*</w:t>
+            </w:r>
+          </w:p>
+        </w:tc>
+        <w:tc>
+          <w:tcPr>
+            <w:tcW w:w="788" w:type="dxa"/>
+          </w:tcPr>
+          <w:p>
+            <w:pPr>
+              <w:pStyle w:val="APA"/>
+              <w:spacing w:line="240" w:lineRule="auto"/>
+              <w:ind w:firstLine="0"/>
+              <w:jc w:val="center"/>
+            </w:pPr>
+            <w:r>
+              <w:t>*</w:t>
+            </w:r>
+          </w:p>
+        </w:tc>
+        <w:tc>
+          <w:tcPr>
+            <w:tcW w:w="788" w:type="dxa"/>
+          </w:tcPr>
+          <w:p>
+            <w:pPr>
+              <w:pStyle w:val="APA"/>
+              <w:spacing w:line="240" w:lineRule="auto"/>
+              <w:ind w:firstLine="0"/>
+              <w:jc w:val="center"/>
+            </w:pPr>
+            <w:r>
+              <w:t>#</w:t>
+            </w:r>
+          </w:p>
+        </w:tc>
+        <w:tc>
+          <w:tcPr>
+            <w:tcW w:w="788" w:type="dxa"/>
+          </w:tcPr>
+          <w:p>
+            <w:pPr>
+              <w:pStyle w:val="APA"/>
+              <w:spacing w:line="240" w:lineRule="auto"/>
+              <w:ind w:firstLine="0"/>
+              <w:jc w:val="center"/>
+            </w:pPr>
+            <w:r>
+              <w:t>#</w:t>
+            </w:r>
+          </w:p>
+        </w:tc>
+        <w:tc>
+          <w:tcPr>
+            <w:tcW w:w="788" w:type="dxa"/>
+          </w:tcPr>
+          <w:p>
+            <w:pPr>
+              <w:pStyle w:val="APA"/>
+              <w:spacing w:line="240" w:lineRule="auto"/>
+              <w:ind w:firstLine="0"/>
+              <w:jc w:val="center"/>
+            </w:pPr>
+            <w:r>
+              <w:t>#</w:t>
+            </w:r>
+          </w:p>
+        </w:tc>
+        <w:tc>
+          <w:tcPr>
+            <w:tcW w:w="788" w:type="dxa"/>
+          </w:tcPr>
+          <w:p>
+            <w:pPr>
+              <w:pStyle w:val="APA"/>
+              <w:spacing w:line="240" w:lineRule="auto"/>
+              <w:ind w:firstLine="0"/>
+              <w:jc w:val="center"/>
+            </w:pPr>
+            <w:r>
+              <w:t>*</w:t>
+            </w:r>
+          </w:p>
+        </w:tc>
+        <w:tc>
+          <w:tcPr>
+            <w:tcW w:w="788" w:type="dxa"/>
+          </w:tcPr>
+          <w:p>
+            <w:pPr>
+              <w:pStyle w:val="APA"/>
+              <w:spacing w:line="240" w:lineRule="auto"/>
+              <w:ind w:firstLine="0"/>
+              <w:jc w:val="center"/>
+            </w:pPr>
+            <w:r>
+              <w:t>*</w:t>
+            </w:r>
+          </w:p>
+        </w:tc>
+        <w:tc>
+          <w:tcPr>
+            <w:tcW w:w="788" w:type="dxa"/>
+          </w:tcPr>
+          <w:p>
+            <w:pPr>
+              <w:pStyle w:val="APA"/>
+              <w:spacing w:line="240" w:lineRule="auto"/>
+              <w:ind w:firstLine="0"/>
+              <w:jc w:val="center"/>
+            </w:pPr>
+            <w:r>
+              <w:t>#</w:t>
+            </w:r>
+          </w:p>
+        </w:tc>
+        <w:tc>
+          <w:tcPr>
+            <w:tcW w:w="788" w:type="dxa"/>
+          </w:tcPr>
+          <w:p>
+            <w:pPr>
+              <w:pStyle w:val="APA"/>
+              <w:spacing w:line="240" w:lineRule="auto"/>
+              <w:ind w:firstLine="0"/>
+              <w:jc w:val="center"/>
+            </w:pPr>
+            <w:r>
+              <w:t>#</w:t>
+            </w:r>
+          </w:p>
+        </w:tc>
+      </w:tr>
+      <w:tr>
+        <w:tc>
+          <w:tcPr>
+            <w:tcW w:w="828" w:type="dxa"/>
+          </w:tcPr>
+          <w:p>
+            <w:pPr>
+              <w:pStyle w:val="APA"/>
+              <w:spacing w:line="240" w:lineRule="auto"/>
+              <w:ind w:firstLine="0"/>
+            </w:pPr>
+            <w:r>
+              <w:t>R 8</w:t>
+            </w:r>
+          </w:p>
+        </w:tc>
+        <w:tc>
+          <w:tcPr>
+            <w:tcW w:w="788" w:type="dxa"/>
+          </w:tcPr>
+          <w:p>
+            <w:pPr>
+              <w:pStyle w:val="APA"/>
+              <w:spacing w:line="240" w:lineRule="auto"/>
+              <w:ind w:firstLine="0"/>
+              <w:jc w:val="center"/>
+            </w:pPr>
+            <w:r>
+              <w:t>*</w:t>
+            </w:r>
+          </w:p>
+        </w:tc>
+        <w:tc>
+          <w:tcPr>
+            <w:tcW w:w="788" w:type="dxa"/>
+          </w:tcPr>
+          <w:p>
+            <w:pPr>
+              <w:pStyle w:val="APA"/>
+              <w:spacing w:line="240" w:lineRule="auto"/>
+              <w:ind w:firstLine="0"/>
+              <w:jc w:val="center"/>
+            </w:pPr>
+            <w:r>
+              <w:t>*</w:t>
+            </w:r>
+          </w:p>
+        </w:tc>
+        <w:tc>
+          <w:tcPr>
+            <w:tcW w:w="788" w:type="dxa"/>
+          </w:tcPr>
+          <w:p>
+            <w:pPr>
+              <w:pStyle w:val="APA"/>
+              <w:spacing w:line="240" w:lineRule="auto"/>
+              <w:ind w:firstLine="0"/>
+              <w:jc w:val="center"/>
+            </w:pPr>
+            <w:r>
+              <w:t>#</w:t>
+            </w:r>
+          </w:p>
+        </w:tc>
+        <w:tc>
+          <w:tcPr>
+            <w:tcW w:w="788" w:type="dxa"/>
+          </w:tcPr>
+          <w:p>
+            <w:pPr>
+              <w:pStyle w:val="APA"/>
+              <w:spacing w:line="240" w:lineRule="auto"/>
+              <w:ind w:firstLine="0"/>
+              <w:jc w:val="center"/>
+            </w:pPr>
+            <w:r>
+              <w:t>#</w:t>
+            </w:r>
+          </w:p>
+        </w:tc>
+        <w:tc>
+          <w:tcPr>
+            <w:tcW w:w="788" w:type="dxa"/>
+          </w:tcPr>
+          <w:p>
+            <w:pPr>
+              <w:pStyle w:val="APA"/>
+              <w:spacing w:line="240" w:lineRule="auto"/>
+              <w:ind w:firstLine="0"/>
+              <w:jc w:val="center"/>
+            </w:pPr>
+            <w:r>
+              <w:t>#</w:t>
+            </w:r>
+          </w:p>
+        </w:tc>
+        <w:tc>
+          <w:tcPr>
+            <w:tcW w:w="788" w:type="dxa"/>
+          </w:tcPr>
+          <w:p>
+            <w:pPr>
+              <w:pStyle w:val="APA"/>
+              <w:spacing w:line="240" w:lineRule="auto"/>
+              <w:ind w:firstLine="0"/>
+              <w:jc w:val="center"/>
+            </w:pPr>
+            <w:r>
+              <w:t>*</w:t>
+            </w:r>
+          </w:p>
+        </w:tc>
+        <w:tc>
+          <w:tcPr>
+            <w:tcW w:w="788" w:type="dxa"/>
+          </w:tcPr>
+          <w:p>
+            <w:pPr>
+              <w:pStyle w:val="APA"/>
+              <w:spacing w:line="240" w:lineRule="auto"/>
+              <w:ind w:firstLine="0"/>
+              <w:jc w:val="center"/>
+            </w:pPr>
+            <w:r>
+              <w:t>*</w:t>
+            </w:r>
+          </w:p>
+        </w:tc>
+        <w:tc>
+          <w:tcPr>
+            <w:tcW w:w="788" w:type="dxa"/>
+          </w:tcPr>
+          <w:p>
+            <w:pPr>
+              <w:pStyle w:val="APA"/>
+              <w:spacing w:line="240" w:lineRule="auto"/>
+              <w:ind w:firstLine="0"/>
+              <w:jc w:val="center"/>
+            </w:pPr>
+            <w:r>
+              <w:t>#</w:t>
+            </w:r>
+          </w:p>
+        </w:tc>
+        <w:tc>
+          <w:tcPr>
+            <w:tcW w:w="788" w:type="dxa"/>
+          </w:tcPr>
+          <w:p>
+            <w:pPr>
+              <w:pStyle w:val="APA"/>
+              <w:spacing w:line="240" w:lineRule="auto"/>
+              <w:ind w:firstLine="0"/>
+              <w:jc w:val="center"/>
+            </w:pPr>
+            <w:r>
+              <w:t>#</w:t>
+            </w:r>
+          </w:p>
+        </w:tc>
+      </w:tr>
+      <w:tr>
+        <w:tc>
+          <w:tcPr>
+            <w:tcW w:w="828" w:type="dxa"/>
+          </w:tcPr>
+          <w:p>
+            <w:pPr>
+              <w:pStyle w:val="APA"/>
+              <w:spacing w:line="240" w:lineRule="auto"/>
+              <w:ind w:firstLine="0"/>
+            </w:pPr>
+            <w:r>
+              <w:t>R 9</w:t>
+            </w:r>
+          </w:p>
+        </w:tc>
+        <w:tc>
+          <w:tcPr>
+            <w:tcW w:w="788" w:type="dxa"/>
+          </w:tcPr>
+          <w:p>
+            <w:pPr>
+              <w:pStyle w:val="APA"/>
+              <w:spacing w:line="240" w:lineRule="auto"/>
+              <w:ind w:firstLine="0"/>
+              <w:jc w:val="center"/>
+            </w:pPr>
+            <w:r>
+              <w:t>*</w:t>
+            </w:r>
+          </w:p>
+        </w:tc>
+        <w:tc>
+          <w:tcPr>
+            <w:tcW w:w="788" w:type="dxa"/>
+          </w:tcPr>
+          <w:p>
+            <w:pPr>
+              <w:pStyle w:val="APA"/>
+              <w:spacing w:line="240" w:lineRule="auto"/>
+              <w:ind w:firstLine="0"/>
+              <w:jc w:val="center"/>
+            </w:pPr>
+            <w:r>
+              <w:t>*</w:t>
+            </w:r>
+          </w:p>
+        </w:tc>
+        <w:tc>
+          <w:tcPr>
+            <w:tcW w:w="788" w:type="dxa"/>
+          </w:tcPr>
+          <w:p>
+            <w:pPr>
+              <w:pStyle w:val="APA"/>
+              <w:spacing w:line="240" w:lineRule="auto"/>
+              <w:ind w:firstLine="0"/>
+              <w:jc w:val="center"/>
+            </w:pPr>
+            <w:r>
+              <w:t>#</w:t>
+            </w:r>
+          </w:p>
+        </w:tc>
+        <w:tc>
+          <w:tcPr>
+            <w:tcW w:w="788" w:type="dxa"/>
+          </w:tcPr>
+          <w:p>
+            <w:pPr>
+              <w:pStyle w:val="APA"/>
+              <w:spacing w:line="240" w:lineRule="auto"/>
+              <w:ind w:firstLine="0"/>
+              <w:jc w:val="center"/>
+            </w:pPr>
+            <w:r>
+              <w:t>#</w:t>
+            </w:r>
+          </w:p>
+        </w:tc>
+        <w:tc>
+          <w:tcPr>
+            <w:tcW w:w="788" w:type="dxa"/>
+          </w:tcPr>
+          <w:p>
+            <w:pPr>
+              <w:pStyle w:val="APA"/>
+              <w:spacing w:line="240" w:lineRule="auto"/>
+              <w:ind w:firstLine="0"/>
+              <w:jc w:val="center"/>
+            </w:pPr>
+            <w:r>
+              <w:t>#</w:t>
+            </w:r>
+          </w:p>
+        </w:tc>
+        <w:tc>
+          <w:tcPr>
+            <w:tcW w:w="788" w:type="dxa"/>
+          </w:tcPr>
+          <w:p>
+            <w:pPr>
+              <w:pStyle w:val="APA"/>
+              <w:spacing w:line="240" w:lineRule="auto"/>
+              <w:ind w:firstLine="0"/>
+              <w:jc w:val="center"/>
+            </w:pPr>
+            <w:r>
+              <w:t>*</w:t>
+            </w:r>
+          </w:p>
+        </w:tc>
+        <w:tc>
+          <w:tcPr>
+            <w:tcW w:w="788" w:type="dxa"/>
+          </w:tcPr>
+          <w:p>
+            <w:pPr>
+              <w:pStyle w:val="APA"/>
+              <w:spacing w:line="240" w:lineRule="auto"/>
+              <w:ind w:firstLine="0"/>
+              <w:jc w:val="center"/>
+            </w:pPr>
+            <w:r>
+              <w:t>*</w:t>
+            </w:r>
+          </w:p>
+        </w:tc>
+        <w:tc>
+          <w:tcPr>
+            <w:tcW w:w="788" w:type="dxa"/>
+          </w:tcPr>
+          <w:p>
+            <w:pPr>
+              <w:pStyle w:val="APA"/>
+              <w:spacing w:line="240" w:lineRule="auto"/>
+              <w:ind w:firstLine="0"/>
+              <w:jc w:val="center"/>
+            </w:pPr>
+            <w:r>
+              <w:t>#</w:t>
+            </w:r>
+          </w:p>
+        </w:tc>
+        <w:tc>
+          <w:tcPr>
+            <w:tcW w:w="788" w:type="dxa"/>
+          </w:tcPr>
+          <w:p>
+            <w:pPr>
+              <w:pStyle w:val="APA"/>
+              <w:spacing w:line="240" w:lineRule="auto"/>
+              <w:ind w:firstLine="0"/>
+              <w:jc w:val="center"/>
+            </w:pPr>
+            <w:r>
+              <w:t>#</w:t>
+            </w:r>
+          </w:p>
+        </w:tc>
+      </w:tr>
+      <w:tr>
+        <w:tc>
+          <w:tcPr>
+            <w:tcW w:w="828" w:type="dxa"/>
+          </w:tcPr>
+          <w:p>
+            <w:pPr>
+              <w:pStyle w:val="APA"/>
+              <w:spacing w:line="240" w:lineRule="auto"/>
+              <w:ind w:firstLine="0"/>
+            </w:pPr>
+            <w:r>
+              <w:t>R 10</w:t>
+            </w:r>
+          </w:p>
+        </w:tc>
+        <w:tc>
+          <w:tcPr>
+            <w:tcW w:w="788" w:type="dxa"/>
+          </w:tcPr>
+          <w:p>
+            <w:pPr>
+              <w:pStyle w:val="APA"/>
+              <w:spacing w:line="240" w:lineRule="auto"/>
+              <w:ind w:firstLine="0"/>
+              <w:jc w:val="center"/>
+            </w:pPr>
+            <w:r>
+              <w:t>*</w:t>
+            </w:r>
+          </w:p>
+        </w:tc>
+        <w:tc>
+          <w:tcPr>
+            <w:tcW w:w="788" w:type="dxa"/>
+          </w:tcPr>
+          <w:p>
+            <w:pPr>
+              <w:pStyle w:val="APA"/>
+              <w:spacing w:line="240" w:lineRule="auto"/>
+              <w:ind w:firstLine="0"/>
+              <w:jc w:val="center"/>
+            </w:pPr>
+            <w:r>
+              <w:t>*</w:t>
+            </w:r>
+          </w:p>
+        </w:tc>
+        <w:tc>
+          <w:tcPr>
+            <w:tcW w:w="788" w:type="dxa"/>
+          </w:tcPr>
+          <w:p>
+            <w:pPr>
+              <w:pStyle w:val="APA"/>
+              <w:spacing w:line="240" w:lineRule="auto"/>
+              <w:ind w:firstLine="0"/>
+              <w:jc w:val="center"/>
+            </w:pPr>
+            <w:r>
+              <w:t>#</w:t>
+            </w:r>
+          </w:p>
+        </w:tc>
+        <w:tc>
+          <w:tcPr>
+            <w:tcW w:w="788" w:type="dxa"/>
+          </w:tcPr>
+          <w:p>
+            <w:pPr>
+              <w:pStyle w:val="APA"/>
+              <w:spacing w:line="240" w:lineRule="auto"/>
+              <w:ind w:firstLine="0"/>
+              <w:jc w:val="center"/>
+            </w:pPr>
+            <w:r>
+              <w:t>#</w:t>
+            </w:r>
+          </w:p>
+        </w:tc>
+        <w:tc>
+          <w:tcPr>
+            <w:tcW w:w="788" w:type="dxa"/>
+          </w:tcPr>
+          <w:p>
+            <w:pPr>
+              <w:pStyle w:val="APA"/>
+              <w:spacing w:line="240" w:lineRule="auto"/>
+              <w:ind w:firstLine="0"/>
+              <w:jc w:val="center"/>
+            </w:pPr>
+            <w:r>
+              <w:t>#</w:t>
+            </w:r>
+          </w:p>
+        </w:tc>
+        <w:tc>
+          <w:tcPr>
+            <w:tcW w:w="788" w:type="dxa"/>
+          </w:tcPr>
+          <w:p>
+            <w:pPr>
+              <w:pStyle w:val="APA"/>
+              <w:spacing w:line="240" w:lineRule="auto"/>
+              <w:ind w:firstLine="0"/>
+              <w:jc w:val="center"/>
+            </w:pPr>
+            <w:r>
+              <w:t>*</w:t>
+            </w:r>
+          </w:p>
+        </w:tc>
+        <w:tc>
+          <w:tcPr>
+            <w:tcW w:w="788" w:type="dxa"/>
+          </w:tcPr>
+          <w:p>
+            <w:pPr>
+              <w:pStyle w:val="APA"/>
+              <w:spacing w:line="240" w:lineRule="auto"/>
+              <w:ind w:firstLine="0"/>
+              <w:jc w:val="center"/>
+            </w:pPr>
+            <w:r>
+              <w:t>*</w:t>
+            </w:r>
+          </w:p>
+        </w:tc>
+        <w:tc>
+          <w:tcPr>
+            <w:tcW w:w="788" w:type="dxa"/>
+          </w:tcPr>
+          <w:p>
+            <w:pPr>
+              <w:pStyle w:val="APA"/>
+              <w:spacing w:line="240" w:lineRule="auto"/>
+              <w:ind w:firstLine="0"/>
+              <w:jc w:val="center"/>
+            </w:pPr>
+            <w:r>
+              <w:t>#</w:t>
+            </w:r>
+          </w:p>
+        </w:tc>
+        <w:tc>
+          <w:tcPr>
+            <w:tcW w:w="788" w:type="dxa"/>
+          </w:tcPr>
+          <w:p>
+            <w:pPr>
+              <w:pStyle w:val="APA"/>
+              <w:spacing w:line="240" w:lineRule="auto"/>
+              <w:ind w:firstLine="0"/>
+              <w:jc w:val="center"/>
+            </w:pPr>
+            <w:r>
+              <w:t>#</w:t>
+            </w:r>
+          </w:p>
+        </w:tc>
+      </w:tr>
+    </w:tbl>
+    <w:p>
+      <w:pPr>
+        <w:pStyle w:val="APA"/>
+        <w:ind w:firstLine="0"/>
+      </w:pPr>
       <w:bookmarkStart w:id="8" w:name="_GoBack"/>
       <w:bookmarkEnd w:id="8"/>
-      <w:r>
-        <w:br/>
-      </w:r>
-      <w:r>
-        <w:br/>
-      </w:r>
     </w:p>
     <w:sectPr>
       <w:type w:val="continuous"/>
@@ -307,12 +2238,6 @@
       <w:gridCol w:w="936"/>
     </w:tblGrid>
     <w:tr>
-      <w:tblPrEx>
-        <w:tblCellMar>
-          <w:top w:w="0" w:type="dxa"/>
-          <w:bottom w:w="0" w:type="dxa"/>
-        </w:tblCellMar>
-      </w:tblPrEx>
       <w:tc>
         <w:tcPr>
           <w:tcW w:w="4500" w:type="pct"/>
@@ -387,12 +2312,6 @@
       <w:gridCol w:w="936"/>
     </w:tblGrid>
     <w:tr>
-      <w:tblPrEx>
-        <w:tblCellMar>
-          <w:top w:w="0" w:type="dxa"/>
-          <w:bottom w:w="0" w:type="dxa"/>
-        </w:tblCellMar>
-      </w:tblPrEx>
       <w:tc>
         <w:tcPr>
           <w:tcW w:w="4500" w:type="pct"/>
@@ -454,6 +2373,103 @@
 </w:hdr>
 </file>
 
+<file path=word/numbering.xml><?xml version="1.0" encoding="utf-8"?>
+<w:numbering xmlns:wpc="http://schemas.microsoft.com/office/word/2010/wordprocessingCanvas" xmlns:cx="http://schemas.microsoft.com/office/drawing/2014/chartex" xmlns:cx1="http://schemas.microsoft.com/office/drawing/2015/9/8/chartex" xmlns:cx2="http://schemas.microsoft.com/office/drawing/2015/10/21/chartex" xmlns:mc="http://schemas.openxmlformats.org/markup-compatibility/2006" xmlns:o="urn:schemas-microsoft-com:office:office" xmlns:r="http://schemas.openxmlformats.org/officeDocument/2006/relationships" xmlns:m="http://schemas.openxmlformats.org/officeDocument/2006/math" xmlns:v="urn:schemas-microsoft-com:vml" xmlns:wp14="http://schemas.microsoft.com/office/word/2010/wordprocessingDrawing" xmlns:wp="http://schemas.openxmlformats.org/drawingml/2006/wordprocessingDrawing" xmlns:w10="urn:schemas-microsoft-com:office:word" xmlns:w="http://schemas.openxmlformats.org/wordprocessingml/2006/main" xmlns:w14="http://schemas.microsoft.com/office/word/2010/wordml" xmlns:w15="http://schemas.microsoft.com/office/word/2012/wordml" xmlns:w16se="http://schemas.microsoft.com/office/word/2015/wordml/symex" xmlns:wpg="http://schemas.microsoft.com/office/word/2010/wordprocessingGroup" xmlns:wpi="http://schemas.microsoft.com/office/word/2010/wordprocessingInk" xmlns:wne="http://schemas.microsoft.com/office/word/2006/wordml" xmlns:wps="http://schemas.microsoft.com/office/word/2010/wordprocessingShape" mc:Ignorable="w14 w15 w16se wp14">
+  <w:abstractNum w:abstractNumId="0" w15:restartNumberingAfterBreak="0">
+    <w:nsid w:val="3BB67BEE"/>
+    <w:multiLevelType w:val="hybridMultilevel"/>
+    <w:tmpl w:val="4860F918"/>
+    <w:lvl w:ilvl="0" w:tplc="04090011">
+      <w:start w:val="1"/>
+      <w:numFmt w:val="decimal"/>
+      <w:lvlText w:val="%1)"/>
+      <w:lvlJc w:val="left"/>
+      <w:pPr>
+        <w:ind w:left="720" w:hanging="360"/>
+      </w:pPr>
+      <w:rPr>
+        <w:rFonts w:hint="default"/>
+      </w:rPr>
+    </w:lvl>
+    <w:lvl w:ilvl="1" w:tplc="04090019">
+      <w:start w:val="1"/>
+      <w:numFmt w:val="lowerLetter"/>
+      <w:lvlText w:val="%2."/>
+      <w:lvlJc w:val="left"/>
+      <w:pPr>
+        <w:ind w:left="1440" w:hanging="360"/>
+      </w:pPr>
+    </w:lvl>
+    <w:lvl w:ilvl="2" w:tplc="0409001B" w:tentative="1">
+      <w:start w:val="1"/>
+      <w:numFmt w:val="lowerRoman"/>
+      <w:lvlText w:val="%3."/>
+      <w:lvlJc w:val="right"/>
+      <w:pPr>
+        <w:ind w:left="2160" w:hanging="180"/>
+      </w:pPr>
+    </w:lvl>
+    <w:lvl w:ilvl="3" w:tplc="0409000F" w:tentative="1">
+      <w:start w:val="1"/>
+      <w:numFmt w:val="decimal"/>
+      <w:lvlText w:val="%4."/>
+      <w:lvlJc w:val="left"/>
+      <w:pPr>
+        <w:ind w:left="2880" w:hanging="360"/>
+      </w:pPr>
+    </w:lvl>
+    <w:lvl w:ilvl="4" w:tplc="04090019" w:tentative="1">
+      <w:start w:val="1"/>
+      <w:numFmt w:val="lowerLetter"/>
+      <w:lvlText w:val="%5."/>
+      <w:lvlJc w:val="left"/>
+      <w:pPr>
+        <w:ind w:left="3600" w:hanging="360"/>
+      </w:pPr>
+    </w:lvl>
+    <w:lvl w:ilvl="5" w:tplc="0409001B" w:tentative="1">
+      <w:start w:val="1"/>
+      <w:numFmt w:val="lowerRoman"/>
+      <w:lvlText w:val="%6."/>
+      <w:lvlJc w:val="right"/>
+      <w:pPr>
+        <w:ind w:left="4320" w:hanging="180"/>
+      </w:pPr>
+    </w:lvl>
+    <w:lvl w:ilvl="6" w:tplc="0409000F" w:tentative="1">
+      <w:start w:val="1"/>
+      <w:numFmt w:val="decimal"/>
+      <w:lvlText w:val="%7."/>
+      <w:lvlJc w:val="left"/>
+      <w:pPr>
+        <w:ind w:left="5040" w:hanging="360"/>
+      </w:pPr>
+    </w:lvl>
+    <w:lvl w:ilvl="7" w:tplc="04090019" w:tentative="1">
+      <w:start w:val="1"/>
+      <w:numFmt w:val="lowerLetter"/>
+      <w:lvlText w:val="%8."/>
+      <w:lvlJc w:val="left"/>
+      <w:pPr>
+        <w:ind w:left="5760" w:hanging="360"/>
+      </w:pPr>
+    </w:lvl>
+    <w:lvl w:ilvl="8" w:tplc="0409001B" w:tentative="1">
+      <w:start w:val="1"/>
+      <w:numFmt w:val="lowerRoman"/>
+      <w:lvlText w:val="%9."/>
+      <w:lvlJc w:val="right"/>
+      <w:pPr>
+        <w:ind w:left="6480" w:hanging="180"/>
+      </w:pPr>
+    </w:lvl>
+  </w:abstractNum>
+  <w:num w:numId="1">
+    <w:abstractNumId w:val="0"/>
+  </w:num>
+</w:numbering>
+</file>
+
 <file path=word/styles.xml><?xml version="1.0" encoding="utf-8"?>
 <w:styles xmlns:mc="http://schemas.openxmlformats.org/markup-compatibility/2006" xmlns:r="http://schemas.openxmlformats.org/officeDocument/2006/relationships" xmlns:w="http://schemas.openxmlformats.org/wordprocessingml/2006/main" xmlns:w14="http://schemas.microsoft.com/office/word/2010/wordml" xmlns:w15="http://schemas.microsoft.com/office/word/2012/wordml" xmlns:w16se="http://schemas.microsoft.com/office/word/2015/wordml/symex" mc:Ignorable="w14 w15 w16se">
   <w:docDefaults>
@@ -463,7 +2479,11 @@
         <w:lang w:val="en-US" w:eastAsia="en-US" w:bidi="ar-SA"/>
       </w:rPr>
     </w:rPrDefault>
-    <w:pPrDefault/>
+    <w:pPrDefault>
+      <w:pPr>
+        <w:spacing w:after="160" w:line="259" w:lineRule="auto"/>
+      </w:pPr>
+    </w:pPrDefault>
   </w:docDefaults>
   <w:latentStyles w:defLockedState="0" w:defUIPriority="0" w:defSemiHidden="0" w:defUnhideWhenUsed="0" w:defQFormat="0" w:count="372">
     <w:lsdException w:name="Normal" w:qFormat="1"/>
@@ -481,6 +2501,50 @@
     <w:lsdException w:name="Subtitle" w:qFormat="1"/>
     <w:lsdException w:name="Strong" w:qFormat="1"/>
     <w:lsdException w:name="Emphasis" w:qFormat="1"/>
+    <w:lsdException w:name="Normal Table" w:semiHidden="1" w:unhideWhenUsed="1"/>
+    <w:lsdException w:name="Table Simple 1" w:semiHidden="1" w:unhideWhenUsed="1"/>
+    <w:lsdException w:name="Table Simple 2" w:semiHidden="1" w:unhideWhenUsed="1"/>
+    <w:lsdException w:name="Table Simple 3" w:semiHidden="1" w:unhideWhenUsed="1"/>
+    <w:lsdException w:name="Table Classic 1" w:semiHidden="1" w:unhideWhenUsed="1"/>
+    <w:lsdException w:name="Table Classic 2" w:semiHidden="1" w:unhideWhenUsed="1"/>
+    <w:lsdException w:name="Table Classic 3" w:semiHidden="1" w:unhideWhenUsed="1"/>
+    <w:lsdException w:name="Table Classic 4" w:semiHidden="1" w:unhideWhenUsed="1"/>
+    <w:lsdException w:name="Table Colorful 1" w:semiHidden="1" w:unhideWhenUsed="1"/>
+    <w:lsdException w:name="Table Colorful 2" w:semiHidden="1" w:unhideWhenUsed="1"/>
+    <w:lsdException w:name="Table Colorful 3" w:semiHidden="1" w:unhideWhenUsed="1"/>
+    <w:lsdException w:name="Table Columns 1" w:semiHidden="1" w:unhideWhenUsed="1"/>
+    <w:lsdException w:name="Table Columns 2" w:semiHidden="1" w:unhideWhenUsed="1"/>
+    <w:lsdException w:name="Table Columns 3" w:semiHidden="1" w:unhideWhenUsed="1"/>
+    <w:lsdException w:name="Table Columns 4" w:semiHidden="1" w:unhideWhenUsed="1"/>
+    <w:lsdException w:name="Table Columns 5" w:semiHidden="1" w:unhideWhenUsed="1"/>
+    <w:lsdException w:name="Table Grid 1" w:semiHidden="1" w:unhideWhenUsed="1"/>
+    <w:lsdException w:name="Table Grid 2" w:semiHidden="1" w:unhideWhenUsed="1"/>
+    <w:lsdException w:name="Table Grid 3" w:semiHidden="1" w:unhideWhenUsed="1"/>
+    <w:lsdException w:name="Table Grid 4" w:semiHidden="1" w:unhideWhenUsed="1"/>
+    <w:lsdException w:name="Table Grid 5" w:semiHidden="1" w:unhideWhenUsed="1"/>
+    <w:lsdException w:name="Table Grid 6" w:semiHidden="1" w:unhideWhenUsed="1"/>
+    <w:lsdException w:name="Table Grid 7" w:semiHidden="1" w:unhideWhenUsed="1"/>
+    <w:lsdException w:name="Table Grid 8" w:semiHidden="1" w:unhideWhenUsed="1"/>
+    <w:lsdException w:name="Table List 1" w:semiHidden="1" w:unhideWhenUsed="1"/>
+    <w:lsdException w:name="Table List 2" w:semiHidden="1" w:unhideWhenUsed="1"/>
+    <w:lsdException w:name="Table List 3" w:semiHidden="1" w:unhideWhenUsed="1"/>
+    <w:lsdException w:name="Table List 4" w:semiHidden="1" w:unhideWhenUsed="1"/>
+    <w:lsdException w:name="Table List 5" w:semiHidden="1" w:unhideWhenUsed="1"/>
+    <w:lsdException w:name="Table List 6" w:semiHidden="1" w:unhideWhenUsed="1"/>
+    <w:lsdException w:name="Table List 7" w:semiHidden="1" w:unhideWhenUsed="1"/>
+    <w:lsdException w:name="Table List 8" w:semiHidden="1" w:unhideWhenUsed="1"/>
+    <w:lsdException w:name="Table 3D effects 1" w:semiHidden="1" w:unhideWhenUsed="1"/>
+    <w:lsdException w:name="Table 3D effects 2" w:semiHidden="1" w:unhideWhenUsed="1"/>
+    <w:lsdException w:name="Table 3D effects 3" w:semiHidden="1" w:unhideWhenUsed="1"/>
+    <w:lsdException w:name="Table Contemporary" w:semiHidden="1" w:unhideWhenUsed="1"/>
+    <w:lsdException w:name="Table Elegant" w:semiHidden="1" w:unhideWhenUsed="1"/>
+    <w:lsdException w:name="Table Professional" w:semiHidden="1" w:unhideWhenUsed="1"/>
+    <w:lsdException w:name="Table Subtle 1" w:semiHidden="1" w:unhideWhenUsed="1"/>
+    <w:lsdException w:name="Table Subtle 2" w:semiHidden="1" w:unhideWhenUsed="1"/>
+    <w:lsdException w:name="Table Web 1" w:semiHidden="1" w:unhideWhenUsed="1"/>
+    <w:lsdException w:name="Table Web 2" w:semiHidden="1" w:unhideWhenUsed="1"/>
+    <w:lsdException w:name="Table Web 3" w:semiHidden="1" w:unhideWhenUsed="1"/>
+    <w:lsdException w:name="Table Theme" w:semiHidden="1" w:unhideWhenUsed="1"/>
     <w:lsdException w:name="Placeholder Text" w:semiHidden="1" w:uiPriority="99"/>
     <w:lsdException w:name="No Spacing" w:uiPriority="1" w:qFormat="1"/>
     <w:lsdException w:name="Light Shading" w:uiPriority="60"/>
@@ -709,12 +2773,15 @@
   </w:style>
   <w:style w:type="character" w:default="1" w:styleId="DefaultParagraphFont">
     <w:name w:val="Default Paragraph Font"/>
+    <w:uiPriority w:val="1"/>
     <w:semiHidden/>
-    <w:rsid w:val="009774F1"/>
+    <w:unhideWhenUsed/>
   </w:style>
   <w:style w:type="table" w:default="1" w:styleId="TableNormal">
     <w:name w:val="Normal Table"/>
+    <w:uiPriority w:val="99"/>
     <w:semiHidden/>
+    <w:unhideWhenUsed/>
     <w:tblPr>
       <w:tblInd w:w="0" w:type="dxa"/>
       <w:tblCellMar>
@@ -727,8 +2794,9 @@
   </w:style>
   <w:style w:type="numbering" w:default="1" w:styleId="NoList">
     <w:name w:val="No List"/>
+    <w:uiPriority w:val="99"/>
     <w:semiHidden/>
-    <w:rsid w:val="009774F1"/>
+    <w:unhideWhenUsed/>
   </w:style>
   <w:style w:type="paragraph" w:styleId="BodyText">
     <w:name w:val="Body Text"/>
@@ -915,6 +2983,21 @@
     <w:name w:val="page number"/>
     <w:basedOn w:val="DefaultParagraphFont"/>
     <w:rsid w:val="009774F1"/>
+  </w:style>
+  <w:style w:type="table" w:styleId="TableGrid">
+    <w:name w:val="Table Grid"/>
+    <w:basedOn w:val="TableNormal"/>
+    <w:rsid w:val="00864EA3"/>
+    <w:tblPr>
+      <w:tblBorders>
+        <w:top w:val="single" w:sz="4" w:space="0" w:color="auto"/>
+        <w:left w:val="single" w:sz="4" w:space="0" w:color="auto"/>
+        <w:bottom w:val="single" w:sz="4" w:space="0" w:color="auto"/>
+        <w:right w:val="single" w:sz="4" w:space="0" w:color="auto"/>
+        <w:insideH w:val="single" w:sz="4" w:space="0" w:color="auto"/>
+        <w:insideV w:val="single" w:sz="4" w:space="0" w:color="auto"/>
+      </w:tblBorders>
+    </w:tblPr>
   </w:style>
 </w:styles>
 </file>
@@ -1212,4 +3295,16 @@
     </a:ext>
   </a:extLst>
 </a:theme>
+</file>
+
+<file path=customXml/item1.xml><?xml version="1.0" encoding="utf-8"?>
+<b:Sources xmlns:b="http://schemas.openxmlformats.org/officeDocument/2006/bibliography" xmlns="http://schemas.openxmlformats.org/officeDocument/2006/bibliography" SelectedStyle="\APASixthEditionOfficeOnline.xsl" StyleName="APA" Version="6"/>
+</file>
+
+<file path=customXml/itemProps1.xml><?xml version="1.0" encoding="utf-8"?>
+<ds:datastoreItem xmlns:ds="http://schemas.openxmlformats.org/officeDocument/2006/customXml" ds:itemID="{9425BEA8-C4B0-416E-9085-950599BBF111}">
+  <ds:schemaRefs>
+    <ds:schemaRef ds:uri="http://schemas.openxmlformats.org/officeDocument/2006/bibliography"/>
+  </ds:schemaRefs>
+</ds:datastoreItem>
 </file>
</xml_diff>

<commit_message>
added conclusion to the paper
</commit_message>
<xml_diff>
--- a/Documents/TeamE_RequirementsDocument.docx
+++ b/Documents/TeamE_RequirementsDocument.docx
@@ -169,10 +169,10 @@
         <w:t xml:space="preserve">program </w:t>
       </w:r>
       <w:r>
-        <w:t>outputs will</w:t>
+        <w:t xml:space="preserve">outputs </w:t>
       </w:r>
       <w:r>
-        <w:t xml:space="preserve"> print directly to a console screen</w:t>
+        <w:t>print directly to a console screen</w:t>
       </w:r>
       <w:r>
         <w:t xml:space="preserve"> and </w:t>
@@ -279,6 +279,18 @@
         </w:numPr>
       </w:pPr>
       <w:r>
+        <w:t>seat cost = valid money value with no currency symbol</w:t>
+      </w:r>
+    </w:p>
+    <w:p>
+      <w:pPr>
+        <w:pStyle w:val="APA"/>
+        <w:numPr>
+          <w:ilvl w:val="0"/>
+          <w:numId w:val="4"/>
+        </w:numPr>
+      </w:pPr>
+      <w:r>
         <w:t xml:space="preserve">commands – commands specified in the </w:t>
       </w:r>
       <w:r>
@@ -291,10 +303,7 @@
         <w:t xml:space="preserve"> section below</w:t>
       </w:r>
       <w:r>
-        <w:t xml:space="preserve"> </w:t>
-      </w:r>
-      <w:r>
-        <w:t>(case insensitive)</w:t>
+        <w:t xml:space="preserve"> (case insensitive)</w:t>
       </w:r>
     </w:p>
     <w:p>
@@ -358,10 +367,7 @@
                               <w:ind w:firstLine="0"/>
                             </w:pPr>
                             <w:r>
-                              <w:t xml:space="preserve">&gt; </w:t>
-                            </w:r>
-                            <w:r>
-                              <w:t>invalid input</w:t>
+                              <w:t>&gt; invalid input</w:t>
                             </w:r>
                           </w:p>
                           <w:p>
@@ -407,10 +413,7 @@
                         <w:ind w:firstLine="0"/>
                       </w:pPr>
                       <w:r>
-                        <w:t xml:space="preserve">&gt; </w:t>
-                      </w:r>
-                      <w:r>
-                        <w:t>invalid input</w:t>
+                        <w:t>&gt; invalid input</w:t>
                       </w:r>
                     </w:p>
                     <w:p>
@@ -438,7 +441,171 @@
     <w:p>
       <w:pPr>
         <w:pStyle w:val="APA"/>
+        <w:ind w:firstLine="0"/>
       </w:pPr>
+    </w:p>
+    <w:p>
+      <w:pPr>
+        <w:pStyle w:val="APAHeader"/>
+      </w:pPr>
+      <w:r>
+        <w:t>Program Start</w:t>
+      </w:r>
+    </w:p>
+    <w:p>
+      <w:pPr>
+        <w:pStyle w:val="APA"/>
+      </w:pPr>
+      <w:r>
+        <w:rPr>
+          <w:noProof/>
+        </w:rPr>
+        <w:lastRenderedPageBreak/>
+        <mc:AlternateContent>
+          <mc:Choice Requires="wps">
+            <w:drawing>
+              <wp:anchor distT="0" distB="0" distL="114300" distR="114300" simplePos="0" relativeHeight="251671552" behindDoc="0" locked="0" layoutInCell="1" allowOverlap="1" wp14:anchorId="7977A7DD" wp14:editId="7E6FB1E2">
+                <wp:simplePos x="0" y="0"/>
+                <wp:positionH relativeFrom="margin">
+                  <wp:posOffset>419100</wp:posOffset>
+                </wp:positionH>
+                <wp:positionV relativeFrom="paragraph">
+                  <wp:posOffset>1004887</wp:posOffset>
+                </wp:positionV>
+                <wp:extent cx="5486400" cy="630936"/>
+                <wp:effectExtent l="0" t="0" r="19050" b="21590"/>
+                <wp:wrapTopAndBottom/>
+                <wp:docPr id="1" name="Text Box 2"/>
+                <wp:cNvGraphicFramePr>
+                  <a:graphicFrameLocks xmlns:a="http://schemas.openxmlformats.org/drawingml/2006/main"/>
+                </wp:cNvGraphicFramePr>
+                <a:graphic xmlns:a="http://schemas.openxmlformats.org/drawingml/2006/main">
+                  <a:graphicData uri="http://schemas.microsoft.com/office/word/2010/wordprocessingShape">
+                    <wps:wsp>
+                      <wps:cNvSpPr txBox="1">
+                        <a:spLocks noChangeArrowheads="1"/>
+                      </wps:cNvSpPr>
+                      <wps:spPr bwMode="auto">
+                        <a:xfrm>
+                          <a:off x="0" y="0"/>
+                          <a:ext cx="5486400" cy="630936"/>
+                        </a:xfrm>
+                        <a:prstGeom prst="rect">
+                          <a:avLst/>
+                        </a:prstGeom>
+                        <a:solidFill>
+                          <a:srgbClr val="FFFFFF"/>
+                        </a:solidFill>
+                        <a:ln w="9525">
+                          <a:solidFill>
+                            <a:srgbClr val="000000"/>
+                          </a:solidFill>
+                          <a:miter lim="800000"/>
+                          <a:headEnd/>
+                          <a:tailEnd/>
+                        </a:ln>
+                      </wps:spPr>
+                      <wps:txbx>
+                        <w:txbxContent>
+                          <w:p>
+                            <w:pPr>
+                              <w:pStyle w:val="APA"/>
+                              <w:spacing w:line="240" w:lineRule="auto"/>
+                              <w:ind w:firstLine="0"/>
+                            </w:pPr>
+                            <w:r>
+                              <w:t>&gt; Please enter the price per seat:</w:t>
+                            </w:r>
+                          </w:p>
+                          <w:p>
+                            <w:pPr>
+                              <w:pStyle w:val="APA"/>
+                              <w:spacing w:line="240" w:lineRule="auto"/>
+                              <w:ind w:firstLine="0"/>
+                            </w:pPr>
+                            <w:r>
+                              <w:t>10.95</w:t>
+                            </w:r>
+                          </w:p>
+                          <w:p>
+                            <w:pPr>
+                              <w:pStyle w:val="APA"/>
+                              <w:spacing w:line="240" w:lineRule="auto"/>
+                              <w:ind w:firstLine="0"/>
+                            </w:pPr>
+                            <w:r>
+                              <w:t xml:space="preserve">&gt; Thank you, please enter any user command to continue. </w:t>
+                            </w:r>
+                          </w:p>
+                        </w:txbxContent>
+                      </wps:txbx>
+                      <wps:bodyPr rot="0" vert="horz" wrap="square" lIns="91440" tIns="45720" rIns="91440" bIns="45720" anchor="t" anchorCtr="0">
+                        <a:spAutoFit/>
+                      </wps:bodyPr>
+                    </wps:wsp>
+                  </a:graphicData>
+                </a:graphic>
+                <wp14:sizeRelH relativeFrom="margin">
+                  <wp14:pctWidth>0</wp14:pctWidth>
+                </wp14:sizeRelH>
+                <wp14:sizeRelV relativeFrom="margin">
+                  <wp14:pctHeight>0</wp14:pctHeight>
+                </wp14:sizeRelV>
+              </wp:anchor>
+            </w:drawing>
+          </mc:Choice>
+          <mc:Fallback>
+            <w:pict>
+              <v:shape w14:anchorId="7977A7DD" id="_x0000_s1027" type="#_x0000_t202" style="position:absolute;left:0;text-align:left;margin-left:33pt;margin-top:79.1pt;width:6in;height:49.7pt;z-index:251671552;visibility:visible;mso-wrap-style:square;mso-width-percent:0;mso-height-percent:0;mso-wrap-distance-left:9pt;mso-wrap-distance-top:0;mso-wrap-distance-right:9pt;mso-wrap-distance-bottom:0;mso-position-horizontal:absolute;mso-position-horizontal-relative:margin;mso-position-vertical:absolute;mso-position-vertical-relative:text;mso-width-percent:0;mso-height-percent:0;mso-width-relative:margin;mso-height-relative:margin;v-text-anchor:top" o:gfxdata="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">
+                <v:textbox style="mso-fit-shape-to-text:t">
+                  <w:txbxContent>
+                    <w:p>
+                      <w:pPr>
+                        <w:pStyle w:val="APA"/>
+                        <w:spacing w:line="240" w:lineRule="auto"/>
+                        <w:ind w:firstLine="0"/>
+                      </w:pPr>
+                      <w:r>
+                        <w:t>&gt; Please enter the price per seat:</w:t>
+                      </w:r>
+                    </w:p>
+                    <w:p>
+                      <w:pPr>
+                        <w:pStyle w:val="APA"/>
+                        <w:spacing w:line="240" w:lineRule="auto"/>
+                        <w:ind w:firstLine="0"/>
+                      </w:pPr>
+                      <w:r>
+                        <w:t>10.95</w:t>
+                      </w:r>
+                    </w:p>
+                    <w:p>
+                      <w:pPr>
+                        <w:pStyle w:val="APA"/>
+                        <w:spacing w:line="240" w:lineRule="auto"/>
+                        <w:ind w:firstLine="0"/>
+                      </w:pPr>
+                      <w:r>
+                        <w:t xml:space="preserve">&gt; Thank you, please enter any user command to continue. </w:t>
+                      </w:r>
+                    </w:p>
+                  </w:txbxContent>
+                </v:textbox>
+                <w10:wrap type="topAndBottom" anchorx="margin"/>
+              </v:shape>
+            </w:pict>
+          </mc:Fallback>
+        </mc:AlternateContent>
+      </w:r>
+      <w:r>
+        <w:t xml:space="preserve">When the program starts, the user is prompted for the cost per seat. Once the user enters a value </w:t>
+      </w:r>
+      <w:r>
+        <w:t>followed by the enter key</w:t>
+      </w:r>
+      <w:r>
+        <w:t>, the value is used to calculate seat prices for the rest of the execution.</w:t>
+      </w:r>
     </w:p>
     <w:p>
       <w:pPr>
@@ -453,7 +620,13 @@
         <w:pStyle w:val="APA"/>
       </w:pPr>
       <w:r>
-        <w:t>The list outlines the commands defined by the program and their output:</w:t>
+        <w:t xml:space="preserve">The list </w:t>
+      </w:r>
+      <w:r>
+        <w:t xml:space="preserve">below </w:t>
+      </w:r>
+      <w:r>
+        <w:t>outlines the commands defined by the program and their output:</w:t>
       </w:r>
     </w:p>
     <w:p>
@@ -466,9 +639,9 @@
       </w:pPr>
       <w:r>
         <w:rPr>
+          <w:b/>
           <w:noProof/>
         </w:rPr>
-        <w:lastRenderedPageBreak/>
         <mc:AlternateContent>
           <mc:Choice Requires="wps">
             <w:drawing>
@@ -550,10 +723,7 @@
                             </w:r>
                             <w:proofErr w:type="gramEnd"/>
                             <w:r>
-                              <w:t>#</w:t>
-                            </w:r>
-                            <w:r>
-                              <w:t xml:space="preserve"> </w:t>
+                              <w:t xml:space="preserve"># </w:t>
                             </w:r>
                           </w:p>
                         </w:txbxContent>
@@ -575,7 +745,7 @@
           </mc:Choice>
           <mc:Fallback>
             <w:pict>
-              <v:shape w14:anchorId="6163CD02" id="_x0000_s1027" type="#_x0000_t202" style="position:absolute;left:0;text-align:left;margin-left:380.8pt;margin-top:36pt;width:6in;height:49.7pt;z-index:251662336;visibility:visible;mso-wrap-style:square;mso-width-percent:0;mso-height-percent:0;mso-wrap-distance-left:9pt;mso-wrap-distance-top:0;mso-wrap-distance-right:9pt;mso-wrap-distance-bottom:0;mso-position-horizontal:right;mso-position-horizontal-relative:margin;mso-position-vertical:absolute;mso-position-vertical-relative:text;mso-width-percent:0;mso-height-percent:0;mso-width-relative:margin;mso-height-relative:margin;v-text-anchor:top" o:gfxdata="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">
+              <v:shape w14:anchorId="6163CD02" id="_x0000_s1028" type="#_x0000_t202" style="position:absolute;left:0;text-align:left;margin-left:380.8pt;margin-top:36pt;width:6in;height:49.7pt;z-index:251662336;visibility:visible;mso-wrap-style:square;mso-width-percent:0;mso-height-percent:0;mso-wrap-distance-left:9pt;mso-wrap-distance-top:0;mso-wrap-distance-right:9pt;mso-wrap-distance-bottom:0;mso-position-horizontal:right;mso-position-horizontal-relative:margin;mso-position-vertical:absolute;mso-position-vertical-relative:text;mso-width-percent:0;mso-height-percent:0;mso-width-relative:margin;mso-height-relative:margin;v-text-anchor:top" o:gfxdata="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">
                 <v:textbox style="mso-fit-shape-to-text:t">
                   <w:txbxContent>
                     <w:p>
@@ -613,10 +783,7 @@
                       </w:r>
                       <w:proofErr w:type="gramEnd"/>
                       <w:r>
-                        <w:t>#</w:t>
-                      </w:r>
-                      <w:r>
-                        <w:t xml:space="preserve"> </w:t>
+                        <w:t xml:space="preserve"># </w:t>
                       </w:r>
                     </w:p>
                   </w:txbxContent>
@@ -628,7 +795,13 @@
         </mc:AlternateContent>
       </w:r>
       <w:r>
-        <w:t>total – displays the total number of tickets sold and the total amount of money collected.</w:t>
+        <w:rPr>
+          <w:b/>
+        </w:rPr>
+        <w:t>total</w:t>
+      </w:r>
+      <w:r>
+        <w:t xml:space="preserve"> – displays the total number of tickets sold and the total amount of money collected.</w:t>
       </w:r>
     </w:p>
     <w:p>
@@ -641,6 +814,7 @@
       </w:pPr>
       <w:r>
         <w:rPr>
+          <w:b/>
           <w:noProof/>
         </w:rPr>
         <mc:AlternateContent>
@@ -755,7 +929,7 @@
           </mc:Choice>
           <mc:Fallback>
             <w:pict>
-              <v:shape w14:anchorId="1E0F80EF" id="_x0000_s1028" type="#_x0000_t202" style="position:absolute;left:0;text-align:left;margin-left:380.8pt;margin-top:117.3pt;width:6in;height:77pt;z-index:251669504;visibility:visible;mso-wrap-style:square;mso-width-percent:0;mso-height-percent:0;mso-wrap-distance-left:9pt;mso-wrap-distance-top:0;mso-wrap-distance-right:9pt;mso-wrap-distance-bottom:0;mso-position-horizontal:right;mso-position-horizontal-relative:margin;mso-position-vertical:absolute;mso-position-vertical-relative:text;mso-width-percent:0;mso-height-percent:0;mso-width-relative:margin;mso-height-relative:margin;v-text-anchor:top" o:gfxdata="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">
+              <v:shape w14:anchorId="1E0F80EF" id="_x0000_s1029" type="#_x0000_t202" style="position:absolute;left:0;text-align:left;margin-left:380.8pt;margin-top:117.3pt;width:6in;height:77pt;z-index:251669504;visibility:visible;mso-wrap-style:square;mso-width-percent:0;mso-height-percent:0;mso-wrap-distance-left:9pt;mso-wrap-distance-top:0;mso-wrap-distance-right:9pt;mso-wrap-distance-bottom:0;mso-position-horizontal:right;mso-position-horizontal-relative:margin;mso-position-vertical:absolute;mso-position-vertical-relative:text;mso-width-percent:0;mso-height-percent:0;mso-width-relative:margin;mso-height-relative:margin;v-text-anchor:top" o:gfxdata="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">
                 <v:textbox style="mso-fit-shape-to-text:t">
                   <w:txbxContent>
                     <w:p>
@@ -814,9 +988,15 @@
         </mc:AlternateContent>
       </w:r>
       <w:r>
+        <w:rPr>
+          <w:b/>
+        </w:rPr>
         <w:t>seats</w:t>
       </w:r>
       <w:r>
+        <w:rPr>
+          <w:b/>
+        </w:rPr>
         <w:t xml:space="preserve"> [row_number]</w:t>
       </w:r>
       <w:r>
@@ -836,18 +1016,20 @@
       </w:pPr>
       <w:r>
         <w:rPr>
+          <w:b/>
           <w:noProof/>
         </w:rPr>
+        <w:lastRenderedPageBreak/>
         <mc:AlternateContent>
           <mc:Choice Requires="wps">
             <w:drawing>
-              <wp:anchor distT="45720" distB="45720" distL="114300" distR="114300" simplePos="0" relativeHeight="251664384" behindDoc="0" locked="0" layoutInCell="1" allowOverlap="1" wp14:anchorId="22D85050" wp14:editId="5F8DD3B8">
+              <wp:anchor distT="45720" distB="45720" distL="114300" distR="114300" simplePos="0" relativeHeight="251664384" behindDoc="0" locked="0" layoutInCell="1" allowOverlap="0" wp14:anchorId="22D85050" wp14:editId="5F8DD3B8">
                 <wp:simplePos x="0" y="0"/>
                 <wp:positionH relativeFrom="margin">
                   <wp:align>right</wp:align>
                 </wp:positionH>
                 <wp:positionV relativeFrom="paragraph">
-                  <wp:posOffset>1793240</wp:posOffset>
+                  <wp:posOffset>753745</wp:posOffset>
                 </wp:positionV>
                 <wp:extent cx="5486400" cy="1404620"/>
                 <wp:effectExtent l="0" t="0" r="19050" b="21590"/>
@@ -4050,7 +4232,7 @@
           </mc:Choice>
           <mc:Fallback>
             <w:pict>
-              <v:shape w14:anchorId="22D85050" id="Text Box 3" o:spid="_x0000_s1029" type="#_x0000_t202" style="position:absolute;left:0;text-align:left;margin-left:380.8pt;margin-top:141.2pt;width:6in;height:110.6pt;z-index:251664384;visibility:visible;mso-wrap-style:square;mso-width-percent:0;mso-height-percent:200;mso-wrap-distance-left:9pt;mso-wrap-distance-top:3.6pt;mso-wrap-distance-right:9pt;mso-wrap-distance-bottom:3.6pt;mso-position-horizontal:right;mso-position-horizontal-relative:margin;mso-position-vertical:absolute;mso-position-vertical-relative:text;mso-width-percent:0;mso-height-percent:200;mso-width-relative:margin;mso-height-relative:margin;v-text-anchor:top" o:gfxdata="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">
+              <v:shape w14:anchorId="22D85050" id="Text Box 3" o:spid="_x0000_s1030" type="#_x0000_t202" style="position:absolute;left:0;text-align:left;margin-left:380.8pt;margin-top:59.35pt;width:6in;height:110.6pt;z-index:251664384;visibility:visible;mso-wrap-style:square;mso-width-percent:0;mso-height-percent:200;mso-wrap-distance-left:9pt;mso-wrap-distance-top:3.6pt;mso-wrap-distance-right:9pt;mso-wrap-distance-bottom:3.6pt;mso-position-horizontal:right;mso-position-horizontal-relative:margin;mso-position-vertical:absolute;mso-position-vertical-relative:text;mso-width-percent:0;mso-height-percent:200;mso-width-relative:margin;mso-height-relative:margin;v-text-anchor:top" o:gfxdata="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" o:allowoverlap="f">
                 <v:textbox style="mso-fit-shape-to-text:t">
                   <w:txbxContent>
                     <w:p>
@@ -7210,6 +7392,9 @@
       </w:r>
       <w:proofErr w:type="spellStart"/>
       <w:r>
+        <w:rPr>
+          <w:b/>
+        </w:rPr>
         <w:t>seatchart</w:t>
       </w:r>
       <w:proofErr w:type="spellEnd"/>
@@ -7228,25 +7413,53 @@
         </w:numPr>
       </w:pPr>
       <w:r>
+        <w:rPr>
+          <w:b/>
+        </w:rPr>
         <w:lastRenderedPageBreak/>
-        <w:t>sale [row_number] [</w:t>
-      </w:r>
-      <w:proofErr w:type="spellStart"/>
-      <w:r>
-        <w:t>seat_number</w:t>
-      </w:r>
-      <w:proofErr w:type="spellEnd"/>
-      <w:r>
-        <w:t>]</w:t>
+        <w:t>sale [row_number] [seat_number]</w:t>
       </w:r>
       <w:r>
-        <w:t xml:space="preserve"> – Allocates a seat as occupied and returns the total price. The user must confirm the price with a y in order to complete the sale. Upon confirmation, the sale will be recorded in the program. If </w:t>
+        <w:rPr>
+          <w:b/>
+        </w:rPr>
+        <w:t>, …</w:t>
+      </w:r>
+      <w:r>
+        <w:t xml:space="preserve"> – Allocates seat</w:t>
+      </w:r>
+      <w:r>
+        <w:t>(s)</w:t>
+      </w:r>
+      <w:r>
+        <w:t xml:space="preserve"> as occup</w:t>
+      </w:r>
+      <w:r>
+        <w:t xml:space="preserve">ied and returns the total price. Users can purchase multiple seats by entering a comma delimited list of row_number and seat_number. </w:t>
+      </w:r>
+      <w:r>
+        <w:t xml:space="preserve">The user must confirm the price with a y in order to complete the sale. Upon confirmation, the sale will be recorded in the program. If </w:t>
+      </w:r>
+      <w:r>
+        <w:t xml:space="preserve">and of </w:t>
       </w:r>
       <w:r>
         <w:t>the specified</w:t>
       </w:r>
       <w:r>
-        <w:t xml:space="preserve"> is already occupied, a message of “Seat not available” is shown.</w:t>
+        <w:t xml:space="preserve"> </w:t>
+      </w:r>
+      <w:r>
+        <w:t>seats are</w:t>
+      </w:r>
+      <w:r>
+        <w:t xml:space="preserve"> already </w:t>
+      </w:r>
+      <w:r>
+        <w:t>sold</w:t>
+      </w:r>
+      <w:r>
+        <w:t>, a message of “Seat not available” is shown.</w:t>
       </w:r>
     </w:p>
     <w:p>
@@ -7255,8 +7468,6 @@
         <w:keepNext/>
         <w:keepLines/>
       </w:pPr>
-      <w:bookmarkStart w:id="8" w:name="_GoBack"/>
-      <w:bookmarkEnd w:id="8"/>
       <w:r>
         <w:rPr>
           <w:noProof/>
@@ -7314,10 +7525,7 @@
                               <w:ind w:firstLine="0"/>
                             </w:pPr>
                             <w:r>
-                              <w:t xml:space="preserve">&gt; </w:t>
-                            </w:r>
-                            <w:r>
-                              <w:t>sale R1 5</w:t>
+                              <w:t>&gt; sale R1 5</w:t>
                             </w:r>
                           </w:p>
                           <w:p>
@@ -7362,6 +7570,51 @@
                               <w:ind w:firstLine="0"/>
                             </w:pPr>
                             <w:r>
+                              <w:t>&gt; sale R1 1, R1 2</w:t>
+                            </w:r>
+                          </w:p>
+                          <w:p>
+                            <w:pPr>
+                              <w:pStyle w:val="APA"/>
+                              <w:spacing w:line="240" w:lineRule="auto"/>
+                              <w:ind w:firstLine="0"/>
+                            </w:pPr>
+                            <w:r>
+                              <w:t>Total for 2 seats: $#</w:t>
+                            </w:r>
+                            <w:proofErr w:type="gramStart"/>
+                            <w:r>
+                              <w:t>#.#</w:t>
+                            </w:r>
+                            <w:proofErr w:type="gramEnd"/>
+                            <w:r>
+                              <w:t>#</w:t>
+                            </w:r>
+                          </w:p>
+                          <w:p>
+                            <w:pPr>
+                              <w:pStyle w:val="APA"/>
+                              <w:spacing w:line="240" w:lineRule="auto"/>
+                              <w:ind w:firstLine="0"/>
+                            </w:pPr>
+                            <w:r>
+                              <w:t>confirm purchase (y/n)</w:t>
+                            </w:r>
+                          </w:p>
+                          <w:p>
+                            <w:pPr>
+                              <w:pStyle w:val="APA"/>
+                              <w:spacing w:line="240" w:lineRule="auto"/>
+                              <w:ind w:firstLine="0"/>
+                            </w:pPr>
+                          </w:p>
+                          <w:p>
+                            <w:pPr>
+                              <w:pStyle w:val="APA"/>
+                              <w:spacing w:line="240" w:lineRule="auto"/>
+                              <w:ind w:firstLine="0"/>
+                            </w:pPr>
+                            <w:r>
                               <w:t>&gt; sale R2 6</w:t>
                             </w:r>
                           </w:p>
@@ -7373,6 +7626,33 @@
                             </w:pPr>
                             <w:r>
                               <w:t>Seat not available</w:t>
+                            </w:r>
+                          </w:p>
+                          <w:p>
+                            <w:pPr>
+                              <w:pStyle w:val="APA"/>
+                              <w:spacing w:line="240" w:lineRule="auto"/>
+                              <w:ind w:firstLine="0"/>
+                            </w:pPr>
+                          </w:p>
+                          <w:p>
+                            <w:pPr>
+                              <w:pStyle w:val="APA"/>
+                              <w:spacing w:line="240" w:lineRule="auto"/>
+                              <w:ind w:firstLine="0"/>
+                            </w:pPr>
+                            <w:r>
+                              <w:t>&gt; sale R2 6, R2 5</w:t>
+                            </w:r>
+                          </w:p>
+                          <w:p>
+                            <w:pPr>
+                              <w:pStyle w:val="APA"/>
+                              <w:spacing w:line="240" w:lineRule="auto"/>
+                              <w:ind w:firstLine="0"/>
+                            </w:pPr>
+                            <w:r>
+                              <w:t>At least one of the seats is not available</w:t>
                             </w:r>
                           </w:p>
                         </w:txbxContent>
@@ -7394,7 +7674,7 @@
           </mc:Choice>
           <mc:Fallback>
             <w:pict>
-              <v:shape w14:anchorId="62F52EA8" id="Text Box 4" o:spid="_x0000_s1030" type="#_x0000_t202" style="position:absolute;left:0;text-align:left;margin-left:380.8pt;margin-top:0;width:6in;height:110.6pt;z-index:251666432;visibility:visible;mso-wrap-style:square;mso-width-percent:0;mso-height-percent:200;mso-wrap-distance-left:9pt;mso-wrap-distance-top:3.6pt;mso-wrap-distance-right:9pt;mso-wrap-distance-bottom:3.6pt;mso-position-horizontal:right;mso-position-horizontal-relative:margin;mso-position-vertical:absolute;mso-position-vertical-relative:text;mso-width-percent:0;mso-height-percent:200;mso-width-relative:margin;mso-height-relative:margin;v-text-anchor:top" o:gfxdata="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">
+              <v:shape w14:anchorId="62F52EA8" id="Text Box 4" o:spid="_x0000_s1031" type="#_x0000_t202" style="position:absolute;left:0;text-align:left;margin-left:380.8pt;margin-top:0;width:6in;height:110.6pt;z-index:251666432;visibility:visible;mso-wrap-style:square;mso-width-percent:0;mso-height-percent:200;mso-wrap-distance-left:9pt;mso-wrap-distance-top:3.6pt;mso-wrap-distance-right:9pt;mso-wrap-distance-bottom:3.6pt;mso-position-horizontal:right;mso-position-horizontal-relative:margin;mso-position-vertical:absolute;mso-position-vertical-relative:text;mso-width-percent:0;mso-height-percent:200;mso-width-relative:margin;mso-height-relative:margin;v-text-anchor:top" o:gfxdata="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">
                 <v:textbox style="mso-fit-shape-to-text:t">
                   <w:txbxContent>
                     <w:p>
@@ -7404,10 +7684,7 @@
                         <w:ind w:firstLine="0"/>
                       </w:pPr>
                       <w:r>
-                        <w:t xml:space="preserve">&gt; </w:t>
-                      </w:r>
-                      <w:r>
-                        <w:t>sale R1 5</w:t>
+                        <w:t>&gt; sale R1 5</w:t>
                       </w:r>
                     </w:p>
                     <w:p>
@@ -7418,6 +7695,51 @@
                       </w:pPr>
                       <w:r>
                         <w:t>Total: $#</w:t>
+                      </w:r>
+                      <w:proofErr w:type="gramStart"/>
+                      <w:r>
+                        <w:t>#.#</w:t>
+                      </w:r>
+                      <w:proofErr w:type="gramEnd"/>
+                      <w:r>
+                        <w:t>#</w:t>
+                      </w:r>
+                    </w:p>
+                    <w:p>
+                      <w:pPr>
+                        <w:pStyle w:val="APA"/>
+                        <w:spacing w:line="240" w:lineRule="auto"/>
+                        <w:ind w:firstLine="0"/>
+                      </w:pPr>
+                      <w:r>
+                        <w:t>confirm purchase (y/n)</w:t>
+                      </w:r>
+                    </w:p>
+                    <w:p>
+                      <w:pPr>
+                        <w:pStyle w:val="APA"/>
+                        <w:spacing w:line="240" w:lineRule="auto"/>
+                        <w:ind w:firstLine="0"/>
+                      </w:pPr>
+                    </w:p>
+                    <w:p>
+                      <w:pPr>
+                        <w:pStyle w:val="APA"/>
+                        <w:spacing w:line="240" w:lineRule="auto"/>
+                        <w:ind w:firstLine="0"/>
+                      </w:pPr>
+                      <w:r>
+                        <w:t>&gt; sale R1 1, R1 2</w:t>
+                      </w:r>
+                    </w:p>
+                    <w:p>
+                      <w:pPr>
+                        <w:pStyle w:val="APA"/>
+                        <w:spacing w:line="240" w:lineRule="auto"/>
+                        <w:ind w:firstLine="0"/>
+                      </w:pPr>
+                      <w:r>
+                        <w:t>Total for 2 seats: $#</w:t>
                       </w:r>
                       <w:proofErr w:type="gramStart"/>
                       <w:r>
@@ -7465,6 +7787,33 @@
                         <w:t>Seat not available</w:t>
                       </w:r>
                     </w:p>
+                    <w:p>
+                      <w:pPr>
+                        <w:pStyle w:val="APA"/>
+                        <w:spacing w:line="240" w:lineRule="auto"/>
+                        <w:ind w:firstLine="0"/>
+                      </w:pPr>
+                    </w:p>
+                    <w:p>
+                      <w:pPr>
+                        <w:pStyle w:val="APA"/>
+                        <w:spacing w:line="240" w:lineRule="auto"/>
+                        <w:ind w:firstLine="0"/>
+                      </w:pPr>
+                      <w:r>
+                        <w:t>&gt; sale R2 6, R2 5</w:t>
+                      </w:r>
+                    </w:p>
+                    <w:p>
+                      <w:pPr>
+                        <w:pStyle w:val="APA"/>
+                        <w:spacing w:line="240" w:lineRule="auto"/>
+                        <w:ind w:firstLine="0"/>
+                      </w:pPr>
+                      <w:r>
+                        <w:t>At least one of the seats is not available</w:t>
+                      </w:r>
+                    </w:p>
                   </w:txbxContent>
                 </v:textbox>
                 <w10:wrap type="topAndBottom" anchorx="margin"/>
@@ -7472,6 +7821,34 @@
             </w:pict>
           </mc:Fallback>
         </mc:AlternateContent>
+      </w:r>
+    </w:p>
+    <w:p>
+      <w:pPr>
+        <w:pStyle w:val="APA"/>
+        <w:keepNext/>
+        <w:keepLines/>
+        <w:ind w:firstLine="0"/>
+        <w:jc w:val="center"/>
+      </w:pPr>
+      <w:r>
+        <w:t>Conclu</w:t>
+      </w:r>
+      <w:bookmarkStart w:id="8" w:name="_GoBack"/>
+      <w:bookmarkEnd w:id="8"/>
+      <w:r>
+        <w:t>sion</w:t>
+      </w:r>
+    </w:p>
+    <w:p>
+      <w:pPr>
+        <w:pStyle w:val="APA"/>
+        <w:keepNext/>
+        <w:keepLines/>
+        <w:ind w:firstLine="360"/>
+      </w:pPr>
+      <w:r>
+        <w:t>When it comes to the overall success of the program there needs to be an overview of the steps need to ensure that the program runs without issue. We need to be able to have the user choose a seat number alongside a row, while simultaneously show which seats have been taken, and if the user is inputting proper inputs. Overall this will showcase the team’s ability to work together to help create a program functional enough to showcase the tickets.</w:t>
       </w:r>
     </w:p>
     <w:sectPr>
@@ -9065,7 +9442,7 @@
 </file>
 
 <file path=customXml/itemProps1.xml><?xml version="1.0" encoding="utf-8"?>
-<ds:datastoreItem xmlns:ds="http://schemas.openxmlformats.org/officeDocument/2006/customXml" ds:itemID="{F3B6BA35-0B16-4B8D-821B-FF587CF6D20E}">
+<ds:datastoreItem xmlns:ds="http://schemas.openxmlformats.org/officeDocument/2006/customXml" ds:itemID="{49CE50B2-4388-4E34-A009-174CD6DA35D9}">
   <ds:schemaRefs>
     <ds:schemaRef ds:uri="http://schemas.openxmlformats.org/officeDocument/2006/bibliography"/>
   </ds:schemaRefs>

</xml_diff>